<commit_message>
exception handling and logging completed
</commit_message>
<xml_diff>
--- a/Workflow.docx
+++ b/Workflow.docx
@@ -23,21 +23,8 @@
           <w:numId w:val="1"/>
         </w:numPr>
       </w:pPr>
-      <w:proofErr w:type="spellStart"/>
-      <w:r>
-        <w:t>conda</w:t>
-      </w:r>
-      <w:proofErr w:type="spellEnd"/>
-      <w:r>
-        <w:t xml:space="preserve"> create -p </w:t>
-      </w:r>
-      <w:proofErr w:type="spellStart"/>
-      <w:r>
-        <w:t>venv</w:t>
-      </w:r>
-      <w:proofErr w:type="spellEnd"/>
-      <w:r>
-        <w:t xml:space="preserve"> python==3.10</w:t>
+      <w:r>
+        <w:t>conda create -p venv python==3.10</w:t>
       </w:r>
     </w:p>
     <w:p>
@@ -48,21 +35,8 @@
           <w:numId w:val="1"/>
         </w:numPr>
       </w:pPr>
-      <w:proofErr w:type="spellStart"/>
-      <w:r>
-        <w:t>conda</w:t>
-      </w:r>
-      <w:proofErr w:type="spellEnd"/>
-      <w:r>
-        <w:t xml:space="preserve"> activate </w:t>
-      </w:r>
-      <w:proofErr w:type="spellStart"/>
-      <w:r>
-        <w:t>venv</w:t>
-      </w:r>
-      <w:proofErr w:type="spellEnd"/>
-      <w:r>
-        <w:t>/</w:t>
+      <w:r>
+        <w:t>conda activate venv/</w:t>
       </w:r>
     </w:p>
     <w:p>
@@ -71,27 +45,11 @@
           <w:u w:val="single"/>
         </w:rPr>
       </w:pPr>
-      <w:proofErr w:type="gramStart"/>
       <w:r>
         <w:rPr>
           <w:u w:val="single"/>
         </w:rPr>
-        <w:t>Create  .</w:t>
-      </w:r>
-      <w:proofErr w:type="spellStart"/>
-      <w:proofErr w:type="gramEnd"/>
-      <w:r>
-        <w:rPr>
-          <w:u w:val="single"/>
-        </w:rPr>
-        <w:t>gitignore</w:t>
-      </w:r>
-      <w:proofErr w:type="spellEnd"/>
-      <w:r>
-        <w:rPr>
-          <w:u w:val="single"/>
-        </w:rPr>
-        <w:t xml:space="preserve"> file:</w:t>
+        <w:t>Create  .gitignore file:</w:t>
       </w:r>
     </w:p>
     <w:p>
@@ -103,26 +61,8 @@
         </w:numPr>
       </w:pPr>
       <w:r>
-        <w:t xml:space="preserve">Files </w:t>
-      </w:r>
-      <w:proofErr w:type="gramStart"/>
-      <w:r>
-        <w:t>like .</w:t>
-      </w:r>
-      <w:proofErr w:type="spellStart"/>
-      <w:r>
-        <w:t>venv</w:t>
-      </w:r>
-      <w:proofErr w:type="spellEnd"/>
-      <w:proofErr w:type="gramEnd"/>
-      <w:r>
-        <w:t xml:space="preserve"> don’t get uploaded in </w:t>
-      </w:r>
-      <w:proofErr w:type="spellStart"/>
-      <w:r>
-        <w:t>github</w:t>
-      </w:r>
-      <w:proofErr w:type="spellEnd"/>
+        <w:t>Files like .venv don’t get uploaded in github</w:t>
+      </w:r>
     </w:p>
     <w:p>
       <w:pPr>
@@ -134,30 +74,8 @@
         <w:rPr>
           <w:u w:val="single"/>
         </w:rPr>
-        <w:t>Create folder .</w:t>
-      </w:r>
-      <w:proofErr w:type="spellStart"/>
-      <w:r>
-        <w:rPr>
-          <w:u w:val="single"/>
-        </w:rPr>
-        <w:t>github</w:t>
-      </w:r>
-      <w:proofErr w:type="spellEnd"/>
-      <w:r>
-        <w:rPr>
-          <w:u w:val="single"/>
-        </w:rPr>
-        <w:t>/workflows/</w:t>
-      </w:r>
-      <w:proofErr w:type="spellStart"/>
-      <w:r>
-        <w:rPr>
-          <w:u w:val="single"/>
-        </w:rPr>
-        <w:t>main.yaml</w:t>
-      </w:r>
-      <w:proofErr w:type="spellEnd"/>
+        <w:t>Create folder .github/workflows/main.yaml</w:t>
+      </w:r>
     </w:p>
     <w:p>
       <w:pPr>
@@ -170,21 +88,8 @@
           <w:u w:val="single"/>
         </w:rPr>
       </w:pPr>
-      <w:proofErr w:type="spellStart"/>
-      <w:r>
-        <w:t>Deployement</w:t>
-      </w:r>
-      <w:proofErr w:type="spellEnd"/>
-      <w:r>
-        <w:t xml:space="preserve"> </w:t>
-      </w:r>
-      <w:proofErr w:type="spellStart"/>
-      <w:r>
-        <w:t>github</w:t>
-      </w:r>
-      <w:proofErr w:type="spellEnd"/>
-      <w:r>
-        <w:t xml:space="preserve"> actions</w:t>
+      <w:r>
+        <w:t>Deployement github actions</w:t>
       </w:r>
     </w:p>
     <w:p>
@@ -200,19 +105,11 @@
           <w:u w:val="single"/>
         </w:rPr>
       </w:pPr>
-      <w:proofErr w:type="spellStart"/>
       <w:r>
         <w:rPr>
           <w:u w:val="single"/>
         </w:rPr>
-        <w:t>Github</w:t>
-      </w:r>
-      <w:proofErr w:type="spellEnd"/>
-      <w:r>
-        <w:rPr>
-          <w:u w:val="single"/>
-        </w:rPr>
-        <w:t xml:space="preserve"> Setup</w:t>
+        <w:t>Github Setup</w:t>
       </w:r>
     </w:p>
     <w:p>
@@ -306,21 +203,8 @@
           <w:szCs w:val="21"/>
           <w14:ligatures w14:val="none"/>
         </w:rPr>
-        <w:t xml:space="preserve">git </w:t>
-      </w:r>
-      <w:proofErr w:type="spellStart"/>
-      <w:r>
-        <w:rPr>
-          <w:rFonts w:ascii="Consolas" w:eastAsia="Times New Roman" w:hAnsi="Consolas" w:cs="Courier New"/>
-          <w:color w:val="1F2328"/>
-          <w:kern w:val="0"/>
-          <w:sz w:val="21"/>
-          <w:szCs w:val="21"/>
-          <w14:ligatures w14:val="none"/>
-        </w:rPr>
-        <w:t>init</w:t>
-      </w:r>
-      <w:proofErr w:type="spellEnd"/>
+        <w:t>git init</w:t>
+      </w:r>
     </w:p>
     <w:p>
       <w:pPr>
@@ -377,55 +261,7 @@
           <w:szCs w:val="21"/>
           <w14:ligatures w14:val="none"/>
         </w:rPr>
-        <w:t xml:space="preserve"> </w:t>
-      </w:r>
-      <w:proofErr w:type="gramStart"/>
-      <w:r>
-        <w:rPr>
-          <w:rFonts w:ascii="Consolas" w:eastAsia="Times New Roman" w:hAnsi="Consolas" w:cs="Courier New"/>
-          <w:color w:val="1F2328"/>
-          <w:kern w:val="0"/>
-          <w:sz w:val="21"/>
-          <w:szCs w:val="21"/>
-          <w14:ligatures w14:val="none"/>
-        </w:rPr>
-        <w:t xml:space="preserve">   (</w:t>
-      </w:r>
-      <w:proofErr w:type="gramEnd"/>
-      <w:r>
-        <w:rPr>
-          <w:rFonts w:ascii="Consolas" w:eastAsia="Times New Roman" w:hAnsi="Consolas" w:cs="Courier New"/>
-          <w:color w:val="1F2328"/>
-          <w:kern w:val="0"/>
-          <w:sz w:val="21"/>
-          <w:szCs w:val="21"/>
-          <w14:ligatures w14:val="none"/>
-        </w:rPr>
-        <w:t xml:space="preserve"> git </w:t>
-      </w:r>
-      <w:proofErr w:type="gramStart"/>
-      <w:r>
-        <w:rPr>
-          <w:rFonts w:ascii="Consolas" w:eastAsia="Times New Roman" w:hAnsi="Consolas" w:cs="Courier New"/>
-          <w:color w:val="1F2328"/>
-          <w:kern w:val="0"/>
-          <w:sz w:val="21"/>
-          <w:szCs w:val="21"/>
-          <w14:ligatures w14:val="none"/>
-        </w:rPr>
-        <w:t>add .</w:t>
-      </w:r>
-      <w:proofErr w:type="gramEnd"/>
-      <w:r>
-        <w:rPr>
-          <w:rFonts w:ascii="Consolas" w:eastAsia="Times New Roman" w:hAnsi="Consolas" w:cs="Courier New"/>
-          <w:color w:val="1F2328"/>
-          <w:kern w:val="0"/>
-          <w:sz w:val="21"/>
-          <w:szCs w:val="21"/>
-          <w14:ligatures w14:val="none"/>
-        </w:rPr>
-        <w:t>)</w:t>
+        <w:t xml:space="preserve">    ( git add .)</w:t>
       </w:r>
     </w:p>
     <w:p>
@@ -848,31 +684,7 @@
           <w:szCs w:val="21"/>
           <w14:ligatures w14:val="none"/>
         </w:rPr>
-        <w:t xml:space="preserve">distributing Python projects. It is used by </w:t>
-      </w:r>
-      <w:proofErr w:type="spellStart"/>
-      <w:r>
-        <w:rPr>
-          <w:rFonts w:ascii="Consolas" w:eastAsia="Times New Roman" w:hAnsi="Consolas" w:cs="Courier New"/>
-          <w:color w:val="1F2328"/>
-          <w:kern w:val="0"/>
-          <w:sz w:val="21"/>
-          <w:szCs w:val="21"/>
-          <w14:ligatures w14:val="none"/>
-        </w:rPr>
-        <w:t>setuptools</w:t>
-      </w:r>
-      <w:proofErr w:type="spellEnd"/>
-      <w:r>
-        <w:rPr>
-          <w:rFonts w:ascii="Consolas" w:eastAsia="Times New Roman" w:hAnsi="Consolas" w:cs="Courier New"/>
-          <w:color w:val="1F2328"/>
-          <w:kern w:val="0"/>
-          <w:sz w:val="21"/>
-          <w:szCs w:val="21"/>
-          <w14:ligatures w14:val="none"/>
-        </w:rPr>
-        <w:t xml:space="preserve"> </w:t>
+        <w:t xml:space="preserve">distributing Python projects. It is used by setuptools </w:t>
       </w:r>
     </w:p>
     <w:p>
@@ -915,31 +727,7 @@
           <w:szCs w:val="21"/>
           <w14:ligatures w14:val="none"/>
         </w:rPr>
-        <w:t xml:space="preserve">(or </w:t>
-      </w:r>
-      <w:proofErr w:type="spellStart"/>
-      <w:r>
-        <w:rPr>
-          <w:rFonts w:ascii="Consolas" w:eastAsia="Times New Roman" w:hAnsi="Consolas" w:cs="Courier New"/>
-          <w:color w:val="1F2328"/>
-          <w:kern w:val="0"/>
-          <w:sz w:val="21"/>
-          <w:szCs w:val="21"/>
-          <w14:ligatures w14:val="none"/>
-        </w:rPr>
-        <w:t>distutils</w:t>
-      </w:r>
-      <w:proofErr w:type="spellEnd"/>
-      <w:r>
-        <w:rPr>
-          <w:rFonts w:ascii="Consolas" w:eastAsia="Times New Roman" w:hAnsi="Consolas" w:cs="Courier New"/>
-          <w:color w:val="1F2328"/>
-          <w:kern w:val="0"/>
-          <w:sz w:val="21"/>
-          <w:szCs w:val="21"/>
-          <w14:ligatures w14:val="none"/>
-        </w:rPr>
-        <w:t xml:space="preserve"> in older Python versions) to define the configuration </w:t>
+        <w:t xml:space="preserve">(or distutils in older Python versions) to define the configuration </w:t>
       </w:r>
     </w:p>
     <w:p>
@@ -1067,45 +855,8 @@
           <w:szCs w:val="21"/>
           <w14:ligatures w14:val="none"/>
         </w:rPr>
-        <w:t xml:space="preserve">from </w:t>
-      </w:r>
-      <w:proofErr w:type="spellStart"/>
-      <w:r>
-        <w:rPr>
-          <w:rFonts w:ascii="Consolas" w:eastAsia="Times New Roman" w:hAnsi="Consolas" w:cs="Courier New"/>
-          <w:color w:val="1F2328"/>
-          <w:kern w:val="0"/>
-          <w:sz w:val="21"/>
-          <w:szCs w:val="21"/>
-          <w14:ligatures w14:val="none"/>
-        </w:rPr>
-        <w:t>setuptools</w:t>
-      </w:r>
-      <w:proofErr w:type="spellEnd"/>
-      <w:r>
-        <w:rPr>
-          <w:rFonts w:ascii="Consolas" w:eastAsia="Times New Roman" w:hAnsi="Consolas" w:cs="Courier New"/>
-          <w:color w:val="1F2328"/>
-          <w:kern w:val="0"/>
-          <w:sz w:val="21"/>
-          <w:szCs w:val="21"/>
-          <w14:ligatures w14:val="none"/>
-        </w:rPr>
-        <w:t xml:space="preserve"> import </w:t>
-      </w:r>
-      <w:proofErr w:type="spellStart"/>
-      <w:r>
-        <w:rPr>
-          <w:rFonts w:ascii="Consolas" w:eastAsia="Times New Roman" w:hAnsi="Consolas" w:cs="Courier New"/>
-          <w:color w:val="1F2328"/>
-          <w:kern w:val="0"/>
-          <w:sz w:val="21"/>
-          <w:szCs w:val="21"/>
-          <w14:ligatures w14:val="none"/>
-        </w:rPr>
-        <w:t>find_packages</w:t>
-      </w:r>
-      <w:proofErr w:type="spellEnd"/>
+        <w:t>from setuptools import find_packages</w:t>
+      </w:r>
     </w:p>
     <w:p>
       <w:pPr>
@@ -1142,29 +893,16 @@
           <w14:ligatures w14:val="none"/>
         </w:rPr>
       </w:pPr>
-      <w:proofErr w:type="spellStart"/>
-      <w:r>
-        <w:rPr>
-          <w:rFonts w:ascii="Consolas" w:eastAsia="Times New Roman" w:hAnsi="Consolas" w:cs="Courier New"/>
-          <w:color w:val="1F2328"/>
-          <w:kern w:val="0"/>
-          <w:sz w:val="21"/>
-          <w:szCs w:val="21"/>
-          <w14:ligatures w14:val="none"/>
-        </w:rPr>
-        <w:t>find_packages</w:t>
-      </w:r>
-      <w:proofErr w:type="spellEnd"/>
-      <w:r>
-        <w:rPr>
-          <w:rFonts w:ascii="Consolas" w:eastAsia="Times New Roman" w:hAnsi="Consolas" w:cs="Courier New"/>
-          <w:color w:val="1F2328"/>
-          <w:kern w:val="0"/>
-          <w:sz w:val="21"/>
-          <w:szCs w:val="21"/>
-          <w14:ligatures w14:val="none"/>
-        </w:rPr>
-        <w:t>: scan through every folder and whenever there is __init__.py file consider that folder as a package.</w:t>
+      <w:r>
+        <w:rPr>
+          <w:rFonts w:ascii="Consolas" w:eastAsia="Times New Roman" w:hAnsi="Consolas" w:cs="Courier New"/>
+          <w:color w:val="1F2328"/>
+          <w:kern w:val="0"/>
+          <w:sz w:val="21"/>
+          <w:szCs w:val="21"/>
+          <w14:ligatures w14:val="none"/>
+        </w:rPr>
+        <w:t>find_packages: scan through every folder and whenever there is __init__.py file consider that folder as a package.</w:t>
       </w:r>
     </w:p>
     <w:p>
@@ -1690,31 +1428,7 @@
           <w:szCs w:val="21"/>
           <w14:ligatures w14:val="none"/>
         </w:rPr>
-        <w:t xml:space="preserve">, and a brief description. This is what you see when you browse packages on </w:t>
-      </w:r>
-      <w:proofErr w:type="spellStart"/>
-      <w:r>
-        <w:rPr>
-          <w:rFonts w:ascii="Consolas" w:eastAsia="Times New Roman" w:hAnsi="Consolas" w:cs="Courier New"/>
-          <w:color w:val="1F2328"/>
-          <w:kern w:val="0"/>
-          <w:sz w:val="21"/>
-          <w:szCs w:val="21"/>
-          <w14:ligatures w14:val="none"/>
-        </w:rPr>
-        <w:t>PyPI</w:t>
-      </w:r>
-      <w:proofErr w:type="spellEnd"/>
-      <w:r>
-        <w:rPr>
-          <w:rFonts w:ascii="Consolas" w:eastAsia="Times New Roman" w:hAnsi="Consolas" w:cs="Courier New"/>
-          <w:color w:val="1F2328"/>
-          <w:kern w:val="0"/>
-          <w:sz w:val="21"/>
-          <w:szCs w:val="21"/>
-          <w14:ligatures w14:val="none"/>
-        </w:rPr>
-        <w:t xml:space="preserve"> (the Python Package Index).</w:t>
+        <w:t>, and a brief description. This is what you see when you browse packages on PyPI (the Python Package Index).</w:t>
       </w:r>
     </w:p>
     <w:p>
@@ -1775,7 +1489,6 @@
         </w:rPr>
         <w:t xml:space="preserve"> The </w:t>
       </w:r>
-      <w:proofErr w:type="spellStart"/>
       <w:r>
         <w:rPr>
           <w:rFonts w:ascii="Consolas" w:eastAsia="Times New Roman" w:hAnsi="Consolas" w:cs="Courier New"/>
@@ -1789,7 +1502,6 @@
         </w:rPr>
         <w:t>install_requires</w:t>
       </w:r>
-      <w:proofErr w:type="spellEnd"/>
       <w:r>
         <w:rPr>
           <w:rFonts w:ascii="Consolas" w:eastAsia="Times New Roman" w:hAnsi="Consolas" w:cs="Courier New"/>
@@ -1860,61 +1572,18 @@
         </w:rPr>
         <w:t xml:space="preserve"> It tells pip which parts of your project are the actual Python packages to be included. The </w:t>
       </w:r>
-      <w:proofErr w:type="spellStart"/>
-      <w:r>
-        <w:rPr>
-          <w:rFonts w:ascii="Consolas" w:eastAsia="Times New Roman" w:hAnsi="Consolas" w:cs="Courier New"/>
-          <w:b/>
-          <w:bCs/>
-          <w:color w:val="1F2328"/>
-          <w:kern w:val="0"/>
-          <w:sz w:val="21"/>
-          <w:szCs w:val="21"/>
-          <w14:ligatures w14:val="none"/>
-        </w:rPr>
-        <w:t>find_</w:t>
-      </w:r>
-      <w:proofErr w:type="gramStart"/>
-      <w:r>
-        <w:rPr>
-          <w:rFonts w:ascii="Consolas" w:eastAsia="Times New Roman" w:hAnsi="Consolas" w:cs="Courier New"/>
-          <w:b/>
-          <w:bCs/>
-          <w:color w:val="1F2328"/>
-          <w:kern w:val="0"/>
-          <w:sz w:val="21"/>
-          <w:szCs w:val="21"/>
-          <w14:ligatures w14:val="none"/>
-        </w:rPr>
-        <w:t>packages</w:t>
-      </w:r>
-      <w:proofErr w:type="spellEnd"/>
-      <w:r>
-        <w:rPr>
-          <w:rFonts w:ascii="Consolas" w:eastAsia="Times New Roman" w:hAnsi="Consolas" w:cs="Courier New"/>
-          <w:b/>
-          <w:bCs/>
-          <w:color w:val="1F2328"/>
-          <w:kern w:val="0"/>
-          <w:sz w:val="21"/>
-          <w:szCs w:val="21"/>
-          <w14:ligatures w14:val="none"/>
-        </w:rPr>
-        <w:t>(</w:t>
-      </w:r>
-      <w:proofErr w:type="gramEnd"/>
-      <w:r>
-        <w:rPr>
-          <w:rFonts w:ascii="Consolas" w:eastAsia="Times New Roman" w:hAnsi="Consolas" w:cs="Courier New"/>
-          <w:b/>
-          <w:bCs/>
-          <w:color w:val="1F2328"/>
-          <w:kern w:val="0"/>
-          <w:sz w:val="21"/>
-          <w:szCs w:val="21"/>
-          <w14:ligatures w14:val="none"/>
-        </w:rPr>
-        <w:t>)</w:t>
+      <w:r>
+        <w:rPr>
+          <w:rFonts w:ascii="Consolas" w:eastAsia="Times New Roman" w:hAnsi="Consolas" w:cs="Courier New"/>
+          <w:b/>
+          <w:bCs/>
+          <w:color w:val="1F2328"/>
+          <w:kern w:val="0"/>
+          <w:sz w:val="21"/>
+          <w:szCs w:val="21"/>
+          <w14:ligatures w14:val="none"/>
+        </w:rPr>
+        <w:t>find_packages()</w:t>
       </w:r>
       <w:r>
         <w:rPr>
@@ -2394,35 +2063,7 @@
           <w:szCs w:val="21"/>
           <w14:ligatures w14:val="none"/>
         </w:rPr>
-        <w:t xml:space="preserve">Normal Install (pip </w:t>
-      </w:r>
-      <w:proofErr w:type="gramStart"/>
-      <w:r>
-        <w:rPr>
-          <w:rFonts w:ascii="Consolas" w:eastAsia="Times New Roman" w:hAnsi="Consolas" w:cs="Courier New"/>
-          <w:b/>
-          <w:bCs/>
-          <w:color w:val="1F2328"/>
-          <w:kern w:val="0"/>
-          <w:sz w:val="21"/>
-          <w:szCs w:val="21"/>
-          <w14:ligatures w14:val="none"/>
-        </w:rPr>
-        <w:t>install .</w:t>
-      </w:r>
-      <w:proofErr w:type="gramEnd"/>
-      <w:r>
-        <w:rPr>
-          <w:rFonts w:ascii="Consolas" w:eastAsia="Times New Roman" w:hAnsi="Consolas" w:cs="Courier New"/>
-          <w:b/>
-          <w:bCs/>
-          <w:color w:val="1F2328"/>
-          <w:kern w:val="0"/>
-          <w:sz w:val="21"/>
-          <w:szCs w:val="21"/>
-          <w14:ligatures w14:val="none"/>
-        </w:rPr>
-        <w:t>):</w:t>
+        <w:t>Normal Install (pip install .):</w:t>
       </w:r>
       <w:r>
         <w:rPr>
@@ -2505,35 +2146,7 @@
           <w:szCs w:val="21"/>
           <w14:ligatures w14:val="none"/>
         </w:rPr>
-        <w:t>Editable Install (pip install -</w:t>
-      </w:r>
-      <w:proofErr w:type="gramStart"/>
-      <w:r>
-        <w:rPr>
-          <w:rFonts w:ascii="Consolas" w:eastAsia="Times New Roman" w:hAnsi="Consolas" w:cs="Courier New"/>
-          <w:b/>
-          <w:bCs/>
-          <w:color w:val="1F2328"/>
-          <w:kern w:val="0"/>
-          <w:sz w:val="21"/>
-          <w:szCs w:val="21"/>
-          <w14:ligatures w14:val="none"/>
-        </w:rPr>
-        <w:t>e .</w:t>
-      </w:r>
-      <w:proofErr w:type="gramEnd"/>
-      <w:r>
-        <w:rPr>
-          <w:rFonts w:ascii="Consolas" w:eastAsia="Times New Roman" w:hAnsi="Consolas" w:cs="Courier New"/>
-          <w:b/>
-          <w:bCs/>
-          <w:color w:val="1F2328"/>
-          <w:kern w:val="0"/>
-          <w:sz w:val="21"/>
-          <w:szCs w:val="21"/>
-          <w14:ligatures w14:val="none"/>
-        </w:rPr>
-        <w:t>):</w:t>
+        <w:t>Editable Install (pip install -e .):</w:t>
       </w:r>
       <w:r>
         <w:rPr>
@@ -2789,31 +2402,7 @@
           <w:szCs w:val="21"/>
           <w14:ligatures w14:val="none"/>
         </w:rPr>
-        <w:t>When you run pip install -</w:t>
-      </w:r>
-      <w:proofErr w:type="gramStart"/>
-      <w:r>
-        <w:rPr>
-          <w:rFonts w:ascii="Consolas" w:eastAsia="Times New Roman" w:hAnsi="Consolas" w:cs="Courier New"/>
-          <w:color w:val="1F2328"/>
-          <w:kern w:val="0"/>
-          <w:sz w:val="21"/>
-          <w:szCs w:val="21"/>
-          <w14:ligatures w14:val="none"/>
-        </w:rPr>
-        <w:t>e .</w:t>
-      </w:r>
-      <w:proofErr w:type="gramEnd"/>
-      <w:r>
-        <w:rPr>
-          <w:rFonts w:ascii="Consolas" w:eastAsia="Times New Roman" w:hAnsi="Consolas" w:cs="Courier New"/>
-          <w:color w:val="1F2328"/>
-          <w:kern w:val="0"/>
-          <w:sz w:val="21"/>
-          <w:szCs w:val="21"/>
-          <w14:ligatures w14:val="none"/>
-        </w:rPr>
-        <w:t xml:space="preserve">, pip </w:t>
+        <w:t xml:space="preserve">When you run pip install -e ., pip </w:t>
       </w:r>
       <w:r>
         <w:rPr>
@@ -2860,110 +2449,1284 @@
           <w:tab w:val="left" w:pos="13740"/>
           <w:tab w:val="left" w:pos="14656"/>
         </w:tabs>
-        <w:spacing w:line="240" w:lineRule="auto"/>
-        <w:rPr>
-          <w:rFonts w:ascii="Consolas" w:eastAsia="Times New Roman" w:hAnsi="Consolas" w:cs="Courier New"/>
-          <w:color w:val="1F2328"/>
-          <w:kern w:val="0"/>
-          <w:sz w:val="21"/>
-          <w:szCs w:val="21"/>
-          <w14:ligatures w14:val="none"/>
-        </w:rPr>
-      </w:pPr>
+        <w:spacing w:after="0" w:line="240" w:lineRule="auto"/>
+        <w:rPr>
+          <w:rFonts w:ascii="Consolas" w:eastAsia="Times New Roman" w:hAnsi="Consolas" w:cs="Courier New"/>
+          <w:color w:val="1F2328"/>
+          <w:kern w:val="0"/>
+          <w:sz w:val="21"/>
+          <w:szCs w:val="21"/>
+          <w14:ligatures w14:val="none"/>
+        </w:rPr>
+      </w:pPr>
+    </w:p>
+    <w:p>
+      <w:pPr>
+        <w:tabs>
+          <w:tab w:val="left" w:pos="916"/>
+          <w:tab w:val="left" w:pos="1832"/>
+          <w:tab w:val="left" w:pos="2748"/>
+          <w:tab w:val="left" w:pos="3664"/>
+          <w:tab w:val="left" w:pos="4580"/>
+          <w:tab w:val="left" w:pos="5496"/>
+          <w:tab w:val="left" w:pos="6412"/>
+          <w:tab w:val="left" w:pos="7328"/>
+          <w:tab w:val="left" w:pos="8244"/>
+          <w:tab w:val="left" w:pos="9160"/>
+          <w:tab w:val="left" w:pos="10076"/>
+          <w:tab w:val="left" w:pos="10992"/>
+          <w:tab w:val="left" w:pos="11908"/>
+          <w:tab w:val="left" w:pos="12824"/>
+          <w:tab w:val="left" w:pos="13740"/>
+          <w:tab w:val="left" w:pos="14656"/>
+        </w:tabs>
+        <w:spacing w:after="0" w:line="240" w:lineRule="auto"/>
+        <w:rPr>
+          <w:rFonts w:ascii="Consolas" w:eastAsia="Times New Roman" w:hAnsi="Consolas" w:cs="Courier New"/>
+          <w:color w:val="1F2328"/>
+          <w:kern w:val="0"/>
+          <w:sz w:val="21"/>
+          <w:szCs w:val="21"/>
+          <w14:ligatures w14:val="none"/>
+        </w:rPr>
+      </w:pPr>
+    </w:p>
+    <w:p>
+      <w:pPr>
+        <w:tabs>
+          <w:tab w:val="left" w:pos="916"/>
+          <w:tab w:val="left" w:pos="1832"/>
+          <w:tab w:val="left" w:pos="2748"/>
+          <w:tab w:val="left" w:pos="3664"/>
+          <w:tab w:val="left" w:pos="4580"/>
+          <w:tab w:val="left" w:pos="5496"/>
+          <w:tab w:val="left" w:pos="6412"/>
+          <w:tab w:val="left" w:pos="7328"/>
+          <w:tab w:val="left" w:pos="8244"/>
+          <w:tab w:val="left" w:pos="9160"/>
+          <w:tab w:val="left" w:pos="10076"/>
+          <w:tab w:val="left" w:pos="10992"/>
+          <w:tab w:val="left" w:pos="11908"/>
+          <w:tab w:val="left" w:pos="12824"/>
+          <w:tab w:val="left" w:pos="13740"/>
+          <w:tab w:val="left" w:pos="14656"/>
+        </w:tabs>
+        <w:spacing w:after="0" w:line="240" w:lineRule="auto"/>
+        <w:rPr>
+          <w:rFonts w:ascii="Consolas" w:eastAsia="Times New Roman" w:hAnsi="Consolas" w:cs="Courier New"/>
+          <w:b/>
+          <w:bCs/>
+          <w:color w:val="1F2328"/>
+          <w:kern w:val="0"/>
+          <w:sz w:val="21"/>
+          <w:szCs w:val="21"/>
+          <w:u w:val="single"/>
+          <w14:ligatures w14:val="none"/>
+        </w:rPr>
+      </w:pPr>
+      <w:r>
+        <w:rPr>
+          <w:rFonts w:ascii="Consolas" w:eastAsia="Times New Roman" w:hAnsi="Consolas" w:cs="Courier New"/>
+          <w:b/>
+          <w:bCs/>
+          <w:color w:val="1F2328"/>
+          <w:kern w:val="0"/>
+          <w:sz w:val="21"/>
+          <w:szCs w:val="21"/>
+          <w:u w:val="single"/>
+          <w14:ligatures w14:val="none"/>
+        </w:rPr>
+        <w:t>Logging -&gt; logger.py</w:t>
+      </w:r>
+    </w:p>
+    <w:p>
+      <w:pPr>
+        <w:tabs>
+          <w:tab w:val="left" w:pos="916"/>
+          <w:tab w:val="left" w:pos="1832"/>
+          <w:tab w:val="left" w:pos="2748"/>
+          <w:tab w:val="left" w:pos="3664"/>
+          <w:tab w:val="left" w:pos="4580"/>
+          <w:tab w:val="left" w:pos="5496"/>
+          <w:tab w:val="left" w:pos="6412"/>
+          <w:tab w:val="left" w:pos="7328"/>
+          <w:tab w:val="left" w:pos="8244"/>
+          <w:tab w:val="left" w:pos="9160"/>
+          <w:tab w:val="left" w:pos="10076"/>
+          <w:tab w:val="left" w:pos="10992"/>
+          <w:tab w:val="left" w:pos="11908"/>
+          <w:tab w:val="left" w:pos="12824"/>
+          <w:tab w:val="left" w:pos="13740"/>
+          <w:tab w:val="left" w:pos="14656"/>
+        </w:tabs>
+        <w:spacing w:after="0" w:line="240" w:lineRule="auto"/>
+        <w:rPr>
+          <w:rFonts w:ascii="Consolas" w:eastAsia="Times New Roman" w:hAnsi="Consolas" w:cs="Courier New"/>
+          <w:color w:val="1F2328"/>
+          <w:kern w:val="0"/>
+          <w:sz w:val="21"/>
+          <w:szCs w:val="21"/>
+          <w14:ligatures w14:val="none"/>
+        </w:rPr>
+      </w:pPr>
+    </w:p>
+    <w:p>
+      <w:pPr>
+        <w:tabs>
+          <w:tab w:val="left" w:pos="916"/>
+          <w:tab w:val="left" w:pos="1832"/>
+          <w:tab w:val="left" w:pos="2748"/>
+          <w:tab w:val="left" w:pos="3664"/>
+          <w:tab w:val="left" w:pos="4580"/>
+          <w:tab w:val="left" w:pos="5496"/>
+          <w:tab w:val="left" w:pos="6412"/>
+          <w:tab w:val="left" w:pos="7328"/>
+          <w:tab w:val="left" w:pos="8244"/>
+          <w:tab w:val="left" w:pos="9160"/>
+          <w:tab w:val="left" w:pos="10076"/>
+          <w:tab w:val="left" w:pos="10992"/>
+          <w:tab w:val="left" w:pos="11908"/>
+          <w:tab w:val="left" w:pos="12824"/>
+          <w:tab w:val="left" w:pos="13740"/>
+          <w:tab w:val="left" w:pos="14656"/>
+        </w:tabs>
+        <w:spacing w:after="0" w:line="240" w:lineRule="auto"/>
+        <w:rPr>
+          <w:rFonts w:ascii="Consolas" w:eastAsia="Times New Roman" w:hAnsi="Consolas" w:cs="Courier New"/>
+          <w:b/>
+          <w:bCs/>
+          <w:color w:val="1F2328"/>
+          <w:kern w:val="0"/>
+          <w:sz w:val="21"/>
+          <w:szCs w:val="21"/>
+          <w14:ligatures w14:val="none"/>
+        </w:rPr>
+      </w:pPr>
+      <w:r>
+        <w:rPr>
+          <w:rFonts w:ascii="Consolas" w:eastAsia="Times New Roman" w:hAnsi="Consolas" w:cs="Courier New"/>
+          <w:b/>
+          <w:bCs/>
+          <w:color w:val="1F2328"/>
+          <w:kern w:val="0"/>
+          <w:sz w:val="21"/>
+          <w:szCs w:val="21"/>
+          <w14:ligatures w14:val="none"/>
+        </w:rPr>
+        <w:t>What Code Goes Inside logger.py?</w:t>
+      </w:r>
+    </w:p>
+    <w:p>
+      <w:pPr>
+        <w:tabs>
+          <w:tab w:val="left" w:pos="916"/>
+          <w:tab w:val="left" w:pos="1832"/>
+          <w:tab w:val="left" w:pos="2748"/>
+          <w:tab w:val="left" w:pos="3664"/>
+          <w:tab w:val="left" w:pos="4580"/>
+          <w:tab w:val="left" w:pos="5496"/>
+          <w:tab w:val="left" w:pos="6412"/>
+          <w:tab w:val="left" w:pos="7328"/>
+          <w:tab w:val="left" w:pos="8244"/>
+          <w:tab w:val="left" w:pos="9160"/>
+          <w:tab w:val="left" w:pos="10076"/>
+          <w:tab w:val="left" w:pos="10992"/>
+          <w:tab w:val="left" w:pos="11908"/>
+          <w:tab w:val="left" w:pos="12824"/>
+          <w:tab w:val="left" w:pos="13740"/>
+          <w:tab w:val="left" w:pos="14656"/>
+        </w:tabs>
+        <w:spacing w:after="0" w:line="240" w:lineRule="auto"/>
+        <w:rPr>
+          <w:rFonts w:ascii="Consolas" w:eastAsia="Times New Roman" w:hAnsi="Consolas" w:cs="Courier New"/>
+          <w:color w:val="1F2328"/>
+          <w:kern w:val="0"/>
+          <w:sz w:val="21"/>
+          <w:szCs w:val="21"/>
+          <w14:ligatures w14:val="none"/>
+        </w:rPr>
+      </w:pPr>
+      <w:r>
+        <w:rPr>
+          <w:rFonts w:ascii="Consolas" w:eastAsia="Times New Roman" w:hAnsi="Consolas" w:cs="Courier New"/>
+          <w:color w:val="1F2328"/>
+          <w:kern w:val="0"/>
+          <w:sz w:val="21"/>
+          <w:szCs w:val="21"/>
+          <w14:ligatures w14:val="none"/>
+        </w:rPr>
+        <w:t>The file typically contains code to configure a logger using Python's built-in logging module. It defines the format of the log messages, the level of detail to capture (e.g., INFO, ERROR), and where the logs should be sent.</w:t>
+      </w:r>
+    </w:p>
+    <w:p>
+      <w:pPr>
+        <w:tabs>
+          <w:tab w:val="left" w:pos="916"/>
+          <w:tab w:val="left" w:pos="1832"/>
+          <w:tab w:val="left" w:pos="2748"/>
+          <w:tab w:val="left" w:pos="3664"/>
+          <w:tab w:val="left" w:pos="4580"/>
+          <w:tab w:val="left" w:pos="5496"/>
+          <w:tab w:val="left" w:pos="6412"/>
+          <w:tab w:val="left" w:pos="7328"/>
+          <w:tab w:val="left" w:pos="8244"/>
+          <w:tab w:val="left" w:pos="9160"/>
+          <w:tab w:val="left" w:pos="10076"/>
+          <w:tab w:val="left" w:pos="10992"/>
+          <w:tab w:val="left" w:pos="11908"/>
+          <w:tab w:val="left" w:pos="12824"/>
+          <w:tab w:val="left" w:pos="13740"/>
+          <w:tab w:val="left" w:pos="14656"/>
+        </w:tabs>
+        <w:spacing w:after="0" w:line="240" w:lineRule="auto"/>
+        <w:rPr>
+          <w:rFonts w:ascii="Consolas" w:eastAsia="Times New Roman" w:hAnsi="Consolas" w:cs="Courier New"/>
+          <w:color w:val="1F2328"/>
+          <w:kern w:val="0"/>
+          <w:sz w:val="21"/>
+          <w:szCs w:val="21"/>
+          <w14:ligatures w14:val="none"/>
+        </w:rPr>
+      </w:pPr>
+    </w:p>
+    <w:p>
+      <w:pPr>
+        <w:tabs>
+          <w:tab w:val="left" w:pos="916"/>
+          <w:tab w:val="left" w:pos="1832"/>
+          <w:tab w:val="left" w:pos="2748"/>
+          <w:tab w:val="left" w:pos="3664"/>
+          <w:tab w:val="left" w:pos="4580"/>
+          <w:tab w:val="left" w:pos="5496"/>
+          <w:tab w:val="left" w:pos="6412"/>
+          <w:tab w:val="left" w:pos="7328"/>
+          <w:tab w:val="left" w:pos="8244"/>
+          <w:tab w:val="left" w:pos="9160"/>
+          <w:tab w:val="left" w:pos="10076"/>
+          <w:tab w:val="left" w:pos="10992"/>
+          <w:tab w:val="left" w:pos="11908"/>
+          <w:tab w:val="left" w:pos="12824"/>
+          <w:tab w:val="left" w:pos="13740"/>
+          <w:tab w:val="left" w:pos="14656"/>
+        </w:tabs>
+        <w:spacing w:after="0" w:line="240" w:lineRule="auto"/>
+        <w:rPr>
+          <w:rFonts w:ascii="Consolas" w:eastAsia="Times New Roman" w:hAnsi="Consolas" w:cs="Courier New"/>
+          <w:color w:val="1F2328"/>
+          <w:kern w:val="0"/>
+          <w:sz w:val="21"/>
+          <w:szCs w:val="21"/>
+          <w:u w:val="single"/>
+          <w14:ligatures w14:val="none"/>
+        </w:rPr>
+      </w:pPr>
+    </w:p>
+    <w:p>
+      <w:pPr>
+        <w:tabs>
+          <w:tab w:val="left" w:pos="916"/>
+          <w:tab w:val="left" w:pos="1832"/>
+          <w:tab w:val="left" w:pos="2748"/>
+          <w:tab w:val="left" w:pos="3664"/>
+          <w:tab w:val="left" w:pos="4580"/>
+          <w:tab w:val="left" w:pos="5496"/>
+          <w:tab w:val="left" w:pos="6412"/>
+          <w:tab w:val="left" w:pos="7328"/>
+          <w:tab w:val="left" w:pos="8244"/>
+          <w:tab w:val="left" w:pos="9160"/>
+          <w:tab w:val="left" w:pos="10076"/>
+          <w:tab w:val="left" w:pos="10992"/>
+          <w:tab w:val="left" w:pos="11908"/>
+          <w:tab w:val="left" w:pos="12824"/>
+          <w:tab w:val="left" w:pos="13740"/>
+          <w:tab w:val="left" w:pos="14656"/>
+        </w:tabs>
+        <w:spacing w:after="0" w:line="240" w:lineRule="auto"/>
+        <w:rPr>
+          <w:rFonts w:ascii="Consolas" w:eastAsia="Times New Roman" w:hAnsi="Consolas" w:cs="Courier New"/>
+          <w:b/>
+          <w:bCs/>
+          <w:color w:val="1F2328"/>
+          <w:kern w:val="0"/>
+          <w:sz w:val="21"/>
+          <w:szCs w:val="21"/>
+          <w:u w:val="single"/>
+          <w14:ligatures w14:val="none"/>
+        </w:rPr>
+      </w:pPr>
+      <w:r>
+        <w:rPr>
+          <w:rFonts w:ascii="Consolas" w:eastAsia="Times New Roman" w:hAnsi="Consolas" w:cs="Courier New"/>
+          <w:b/>
+          <w:bCs/>
+          <w:color w:val="1F2328"/>
+          <w:kern w:val="0"/>
+          <w:sz w:val="21"/>
+          <w:szCs w:val="21"/>
+          <w:u w:val="single"/>
+          <w14:ligatures w14:val="none"/>
+        </w:rPr>
+        <w:t>Why We Make This File</w:t>
+      </w:r>
+    </w:p>
+    <w:p>
+      <w:pPr>
+        <w:tabs>
+          <w:tab w:val="left" w:pos="916"/>
+          <w:tab w:val="left" w:pos="1832"/>
+          <w:tab w:val="left" w:pos="2748"/>
+          <w:tab w:val="left" w:pos="3664"/>
+          <w:tab w:val="left" w:pos="4580"/>
+          <w:tab w:val="left" w:pos="5496"/>
+          <w:tab w:val="left" w:pos="6412"/>
+          <w:tab w:val="left" w:pos="7328"/>
+          <w:tab w:val="left" w:pos="8244"/>
+          <w:tab w:val="left" w:pos="9160"/>
+          <w:tab w:val="left" w:pos="10076"/>
+          <w:tab w:val="left" w:pos="10992"/>
+          <w:tab w:val="left" w:pos="11908"/>
+          <w:tab w:val="left" w:pos="12824"/>
+          <w:tab w:val="left" w:pos="13740"/>
+          <w:tab w:val="left" w:pos="14656"/>
+        </w:tabs>
+        <w:spacing w:after="0" w:line="240" w:lineRule="auto"/>
+        <w:rPr>
+          <w:rFonts w:ascii="Consolas" w:eastAsia="Times New Roman" w:hAnsi="Consolas" w:cs="Courier New"/>
+          <w:color w:val="1F2328"/>
+          <w:kern w:val="0"/>
+          <w:sz w:val="21"/>
+          <w:szCs w:val="21"/>
+          <w14:ligatures w14:val="none"/>
+        </w:rPr>
+      </w:pPr>
+      <w:r>
+        <w:rPr>
+          <w:rFonts w:ascii="Consolas" w:eastAsia="Times New Roman" w:hAnsi="Consolas" w:cs="Courier New"/>
+          <w:color w:val="1F2328"/>
+          <w:kern w:val="0"/>
+          <w:sz w:val="21"/>
+          <w:szCs w:val="21"/>
+          <w14:ligatures w14:val="none"/>
+        </w:rPr>
+        <w:t>Creating a dedicated logger.py is about moving from messy, temporary debugging to a professional, maintainable system. Think of it like installing a centralized security system in a building instead of placing random webcams in different rooms.</w:t>
+      </w:r>
+    </w:p>
+    <w:p>
+      <w:pPr>
+        <w:tabs>
+          <w:tab w:val="left" w:pos="916"/>
+          <w:tab w:val="left" w:pos="1832"/>
+          <w:tab w:val="left" w:pos="2748"/>
+          <w:tab w:val="left" w:pos="3664"/>
+          <w:tab w:val="left" w:pos="4580"/>
+          <w:tab w:val="left" w:pos="5496"/>
+          <w:tab w:val="left" w:pos="6412"/>
+          <w:tab w:val="left" w:pos="7328"/>
+          <w:tab w:val="left" w:pos="8244"/>
+          <w:tab w:val="left" w:pos="9160"/>
+          <w:tab w:val="left" w:pos="10076"/>
+          <w:tab w:val="left" w:pos="10992"/>
+          <w:tab w:val="left" w:pos="11908"/>
+          <w:tab w:val="left" w:pos="12824"/>
+          <w:tab w:val="left" w:pos="13740"/>
+          <w:tab w:val="left" w:pos="14656"/>
+        </w:tabs>
+        <w:spacing w:after="0" w:line="240" w:lineRule="auto"/>
+        <w:rPr>
+          <w:rFonts w:ascii="Consolas" w:eastAsia="Times New Roman" w:hAnsi="Consolas" w:cs="Courier New"/>
+          <w:color w:val="1F2328"/>
+          <w:kern w:val="0"/>
+          <w:sz w:val="21"/>
+          <w:szCs w:val="21"/>
+          <w14:ligatures w14:val="none"/>
+        </w:rPr>
+      </w:pPr>
+      <w:r>
+        <w:rPr>
+          <w:rFonts w:ascii="Consolas" w:eastAsia="Times New Roman" w:hAnsi="Consolas" w:cs="Courier New"/>
+          <w:color w:val="1F2328"/>
+          <w:kern w:val="0"/>
+          <w:sz w:val="21"/>
+          <w:szCs w:val="21"/>
+          <w14:ligatures w14:val="none"/>
+        </w:rPr>
+        <w:t>Here are the key reasons:</w:t>
+      </w:r>
+    </w:p>
+    <w:p>
+      <w:pPr>
+        <w:numPr>
+          <w:ilvl w:val="0"/>
+          <w:numId w:val="5"/>
+        </w:numPr>
+        <w:tabs>
+          <w:tab w:val="left" w:pos="916"/>
+          <w:tab w:val="left" w:pos="1832"/>
+          <w:tab w:val="left" w:pos="2748"/>
+          <w:tab w:val="left" w:pos="3664"/>
+          <w:tab w:val="left" w:pos="4580"/>
+          <w:tab w:val="left" w:pos="5496"/>
+          <w:tab w:val="left" w:pos="6412"/>
+          <w:tab w:val="left" w:pos="7328"/>
+          <w:tab w:val="left" w:pos="8244"/>
+          <w:tab w:val="left" w:pos="9160"/>
+          <w:tab w:val="left" w:pos="10076"/>
+          <w:tab w:val="left" w:pos="10992"/>
+          <w:tab w:val="left" w:pos="11908"/>
+          <w:tab w:val="left" w:pos="12824"/>
+          <w:tab w:val="left" w:pos="13740"/>
+          <w:tab w:val="left" w:pos="14656"/>
+        </w:tabs>
+        <w:spacing w:after="0" w:line="240" w:lineRule="auto"/>
+        <w:rPr>
+          <w:rFonts w:ascii="Consolas" w:eastAsia="Times New Roman" w:hAnsi="Consolas" w:cs="Courier New"/>
+          <w:color w:val="1F2328"/>
+          <w:kern w:val="0"/>
+          <w:sz w:val="21"/>
+          <w:szCs w:val="21"/>
+          <w14:ligatures w14:val="none"/>
+        </w:rPr>
+      </w:pPr>
+      <w:r>
+        <w:rPr>
+          <w:rFonts w:ascii="Consolas" w:eastAsia="Times New Roman" w:hAnsi="Consolas" w:cs="Courier New"/>
+          <w:b/>
+          <w:bCs/>
+          <w:color w:val="1F2328"/>
+          <w:kern w:val="0"/>
+          <w:sz w:val="21"/>
+          <w:szCs w:val="21"/>
+          <w14:ligatures w14:val="none"/>
+        </w:rPr>
+        <w:t>Centralization and Consistency</w:t>
+      </w:r>
+      <w:r>
+        <w:rPr>
+          <w:rFonts w:ascii="Consolas" w:eastAsia="Times New Roman" w:hAnsi="Consolas" w:cs="Courier New"/>
+          <w:color w:val="1F2328"/>
+          <w:kern w:val="0"/>
+          <w:sz w:val="21"/>
+          <w:szCs w:val="21"/>
+          <w14:ligatures w14:val="none"/>
+        </w:rPr>
+        <w:t xml:space="preserve">: All parts of your application can import the same logger instance. This ensures that every log message across your entire project has the </w:t>
+      </w:r>
+      <w:r>
+        <w:rPr>
+          <w:rFonts w:ascii="Consolas" w:eastAsia="Times New Roman" w:hAnsi="Consolas" w:cs="Courier New"/>
+          <w:b/>
+          <w:bCs/>
+          <w:color w:val="1F2328"/>
+          <w:kern w:val="0"/>
+          <w:sz w:val="21"/>
+          <w:szCs w:val="21"/>
+          <w14:ligatures w14:val="none"/>
+        </w:rPr>
+        <w:t>exact same format</w:t>
+      </w:r>
+      <w:r>
+        <w:rPr>
+          <w:rFonts w:ascii="Consolas" w:eastAsia="Times New Roman" w:hAnsi="Consolas" w:cs="Courier New"/>
+          <w:color w:val="1F2328"/>
+          <w:kern w:val="0"/>
+          <w:sz w:val="21"/>
+          <w:szCs w:val="21"/>
+          <w14:ligatures w14:val="none"/>
+        </w:rPr>
+        <w:t xml:space="preserve"> and goes to the </w:t>
+      </w:r>
+      <w:r>
+        <w:rPr>
+          <w:rFonts w:ascii="Consolas" w:eastAsia="Times New Roman" w:hAnsi="Consolas" w:cs="Courier New"/>
+          <w:b/>
+          <w:bCs/>
+          <w:color w:val="1F2328"/>
+          <w:kern w:val="0"/>
+          <w:sz w:val="21"/>
+          <w:szCs w:val="21"/>
+          <w14:ligatures w14:val="none"/>
+        </w:rPr>
+        <w:t>same place</w:t>
+      </w:r>
+      <w:r>
+        <w:rPr>
+          <w:rFonts w:ascii="Consolas" w:eastAsia="Times New Roman" w:hAnsi="Consolas" w:cs="Courier New"/>
+          <w:color w:val="1F2328"/>
+          <w:kern w:val="0"/>
+          <w:sz w:val="21"/>
+          <w:szCs w:val="21"/>
+          <w14:ligatures w14:val="none"/>
+        </w:rPr>
+        <w:t>.</w:t>
+      </w:r>
+    </w:p>
+    <w:p>
+      <w:pPr>
+        <w:numPr>
+          <w:ilvl w:val="0"/>
+          <w:numId w:val="5"/>
+        </w:numPr>
+        <w:tabs>
+          <w:tab w:val="left" w:pos="916"/>
+          <w:tab w:val="left" w:pos="1832"/>
+          <w:tab w:val="left" w:pos="2748"/>
+          <w:tab w:val="left" w:pos="3664"/>
+          <w:tab w:val="left" w:pos="4580"/>
+          <w:tab w:val="left" w:pos="5496"/>
+          <w:tab w:val="left" w:pos="6412"/>
+          <w:tab w:val="left" w:pos="7328"/>
+          <w:tab w:val="left" w:pos="8244"/>
+          <w:tab w:val="left" w:pos="9160"/>
+          <w:tab w:val="left" w:pos="10076"/>
+          <w:tab w:val="left" w:pos="10992"/>
+          <w:tab w:val="left" w:pos="11908"/>
+          <w:tab w:val="left" w:pos="12824"/>
+          <w:tab w:val="left" w:pos="13740"/>
+          <w:tab w:val="left" w:pos="14656"/>
+        </w:tabs>
+        <w:spacing w:after="0" w:line="240" w:lineRule="auto"/>
+        <w:rPr>
+          <w:rFonts w:ascii="Consolas" w:eastAsia="Times New Roman" w:hAnsi="Consolas" w:cs="Courier New"/>
+          <w:color w:val="1F2328"/>
+          <w:kern w:val="0"/>
+          <w:sz w:val="21"/>
+          <w:szCs w:val="21"/>
+          <w14:ligatures w14:val="none"/>
+        </w:rPr>
+      </w:pPr>
+      <w:r>
+        <w:rPr>
+          <w:rFonts w:ascii="Consolas" w:eastAsia="Times New Roman" w:hAnsi="Consolas" w:cs="Courier New"/>
+          <w:b/>
+          <w:bCs/>
+          <w:color w:val="1F2328"/>
+          <w:kern w:val="0"/>
+          <w:sz w:val="21"/>
+          <w:szCs w:val="21"/>
+          <w14:ligatures w14:val="none"/>
+        </w:rPr>
+        <w:t>Control and Flexibility</w:t>
+      </w:r>
+      <w:r>
+        <w:rPr>
+          <w:rFonts w:ascii="Consolas" w:eastAsia="Times New Roman" w:hAnsi="Consolas" w:cs="Courier New"/>
+          <w:color w:val="1F2328"/>
+          <w:kern w:val="0"/>
+          <w:sz w:val="21"/>
+          <w:szCs w:val="21"/>
+          <w14:ligatures w14:val="none"/>
+        </w:rPr>
+        <w:t>: You can change your entire project's logging behavior by editing just this one file. Want to stop logging to a file and send logs to a web service instead? Or change the log level from INFO to DEBUG to get more detail? You only have to make the change in logger.py.</w:t>
+      </w:r>
+    </w:p>
+    <w:p>
+      <w:pPr>
+        <w:numPr>
+          <w:ilvl w:val="0"/>
+          <w:numId w:val="5"/>
+        </w:numPr>
+        <w:tabs>
+          <w:tab w:val="left" w:pos="916"/>
+          <w:tab w:val="left" w:pos="1832"/>
+          <w:tab w:val="left" w:pos="2748"/>
+          <w:tab w:val="left" w:pos="3664"/>
+          <w:tab w:val="left" w:pos="4580"/>
+          <w:tab w:val="left" w:pos="5496"/>
+          <w:tab w:val="left" w:pos="6412"/>
+          <w:tab w:val="left" w:pos="7328"/>
+          <w:tab w:val="left" w:pos="8244"/>
+          <w:tab w:val="left" w:pos="9160"/>
+          <w:tab w:val="left" w:pos="10076"/>
+          <w:tab w:val="left" w:pos="10992"/>
+          <w:tab w:val="left" w:pos="11908"/>
+          <w:tab w:val="left" w:pos="12824"/>
+          <w:tab w:val="left" w:pos="13740"/>
+          <w:tab w:val="left" w:pos="14656"/>
+        </w:tabs>
+        <w:spacing w:after="0" w:line="240" w:lineRule="auto"/>
+        <w:rPr>
+          <w:rFonts w:ascii="Consolas" w:eastAsia="Times New Roman" w:hAnsi="Consolas" w:cs="Courier New"/>
+          <w:color w:val="1F2328"/>
+          <w:kern w:val="0"/>
+          <w:sz w:val="21"/>
+          <w:szCs w:val="21"/>
+          <w14:ligatures w14:val="none"/>
+        </w:rPr>
+      </w:pPr>
+      <w:r>
+        <w:rPr>
+          <w:rFonts w:ascii="Consolas" w:eastAsia="Times New Roman" w:hAnsi="Consolas" w:cs="Courier New"/>
+          <w:b/>
+          <w:bCs/>
+          <w:color w:val="1F2328"/>
+          <w:kern w:val="0"/>
+          <w:sz w:val="21"/>
+          <w:szCs w:val="21"/>
+          <w14:ligatures w14:val="none"/>
+        </w:rPr>
+        <w:t>Separates Concerns</w:t>
+      </w:r>
+      <w:r>
+        <w:rPr>
+          <w:rFonts w:ascii="Consolas" w:eastAsia="Times New Roman" w:hAnsi="Consolas" w:cs="Courier New"/>
+          <w:color w:val="1F2328"/>
+          <w:kern w:val="0"/>
+          <w:sz w:val="21"/>
+          <w:szCs w:val="21"/>
+          <w14:ligatures w14:val="none"/>
+        </w:rPr>
+        <w:t xml:space="preserve">: It keeps the logic for </w:t>
+      </w:r>
+      <w:r>
+        <w:rPr>
+          <w:rFonts w:ascii="Consolas" w:eastAsia="Times New Roman" w:hAnsi="Consolas" w:cs="Courier New"/>
+          <w:i/>
+          <w:iCs/>
+          <w:color w:val="1F2328"/>
+          <w:kern w:val="0"/>
+          <w:sz w:val="21"/>
+          <w:szCs w:val="21"/>
+          <w14:ligatures w14:val="none"/>
+        </w:rPr>
+        <w:t>how</w:t>
+      </w:r>
+      <w:r>
+        <w:rPr>
+          <w:rFonts w:ascii="Consolas" w:eastAsia="Times New Roman" w:hAnsi="Consolas" w:cs="Courier New"/>
+          <w:color w:val="1F2328"/>
+          <w:kern w:val="0"/>
+          <w:sz w:val="21"/>
+          <w:szCs w:val="21"/>
+          <w14:ligatures w14:val="none"/>
+        </w:rPr>
+        <w:t xml:space="preserve"> to log separate from the business logic of your application. Your main code just needs to say "log this message" (logging.info(...)) without worrying about timestamps, file paths, or formatting.</w:t>
+      </w:r>
+    </w:p>
+    <w:p>
+      <w:pPr>
+        <w:numPr>
+          <w:ilvl w:val="0"/>
+          <w:numId w:val="5"/>
+        </w:numPr>
+        <w:tabs>
+          <w:tab w:val="left" w:pos="916"/>
+          <w:tab w:val="left" w:pos="1832"/>
+          <w:tab w:val="left" w:pos="2748"/>
+          <w:tab w:val="left" w:pos="3664"/>
+          <w:tab w:val="left" w:pos="4580"/>
+          <w:tab w:val="left" w:pos="5496"/>
+          <w:tab w:val="left" w:pos="6412"/>
+          <w:tab w:val="left" w:pos="7328"/>
+          <w:tab w:val="left" w:pos="8244"/>
+          <w:tab w:val="left" w:pos="9160"/>
+          <w:tab w:val="left" w:pos="10076"/>
+          <w:tab w:val="left" w:pos="10992"/>
+          <w:tab w:val="left" w:pos="11908"/>
+          <w:tab w:val="left" w:pos="12824"/>
+          <w:tab w:val="left" w:pos="13740"/>
+          <w:tab w:val="left" w:pos="14656"/>
+        </w:tabs>
+        <w:spacing w:after="0" w:line="240" w:lineRule="auto"/>
+        <w:rPr>
+          <w:rFonts w:ascii="Consolas" w:eastAsia="Times New Roman" w:hAnsi="Consolas" w:cs="Courier New"/>
+          <w:color w:val="1F2328"/>
+          <w:kern w:val="0"/>
+          <w:sz w:val="21"/>
+          <w:szCs w:val="21"/>
+          <w14:ligatures w14:val="none"/>
+        </w:rPr>
+      </w:pPr>
+      <w:r>
+        <w:rPr>
+          <w:rFonts w:ascii="Consolas" w:eastAsia="Times New Roman" w:hAnsi="Consolas" w:cs="Courier New"/>
+          <w:b/>
+          <w:bCs/>
+          <w:color w:val="1F2328"/>
+          <w:kern w:val="0"/>
+          <w:sz w:val="21"/>
+          <w:szCs w:val="21"/>
+          <w14:ligatures w14:val="none"/>
+        </w:rPr>
+        <w:t>Different Log Levels</w:t>
+      </w:r>
+      <w:r>
+        <w:rPr>
+          <w:rFonts w:ascii="Consolas" w:eastAsia="Times New Roman" w:hAnsi="Consolas" w:cs="Courier New"/>
+          <w:color w:val="1F2328"/>
+          <w:kern w:val="0"/>
+          <w:sz w:val="21"/>
+          <w:szCs w:val="21"/>
+          <w14:ligatures w14:val="none"/>
+        </w:rPr>
+        <w:t>: Logging provides severity levels (DEBUG, INFO, WARNING, ERROR, CRITICAL). This is far more powerful than print(), as you can configure your logger to show only errors in a production environment while showing detailed debug information during development.</w:t>
+      </w:r>
+    </w:p>
+    <w:p>
+      <w:pPr>
+        <w:numPr>
+          <w:ilvl w:val="0"/>
+          <w:numId w:val="5"/>
+        </w:numPr>
+        <w:tabs>
+          <w:tab w:val="left" w:pos="916"/>
+          <w:tab w:val="left" w:pos="1832"/>
+          <w:tab w:val="left" w:pos="2748"/>
+          <w:tab w:val="left" w:pos="3664"/>
+          <w:tab w:val="left" w:pos="4580"/>
+          <w:tab w:val="left" w:pos="5496"/>
+          <w:tab w:val="left" w:pos="6412"/>
+          <w:tab w:val="left" w:pos="7328"/>
+          <w:tab w:val="left" w:pos="8244"/>
+          <w:tab w:val="left" w:pos="9160"/>
+          <w:tab w:val="left" w:pos="10076"/>
+          <w:tab w:val="left" w:pos="10992"/>
+          <w:tab w:val="left" w:pos="11908"/>
+          <w:tab w:val="left" w:pos="12824"/>
+          <w:tab w:val="left" w:pos="13740"/>
+          <w:tab w:val="left" w:pos="14656"/>
+        </w:tabs>
+        <w:spacing w:after="0" w:line="240" w:lineRule="auto"/>
+        <w:rPr>
+          <w:rFonts w:ascii="Consolas" w:eastAsia="Times New Roman" w:hAnsi="Consolas" w:cs="Courier New"/>
+          <w:color w:val="1F2328"/>
+          <w:kern w:val="0"/>
+          <w:sz w:val="21"/>
+          <w:szCs w:val="21"/>
+          <w14:ligatures w14:val="none"/>
+        </w:rPr>
+      </w:pPr>
+      <w:r>
+        <w:rPr>
+          <w:rFonts w:ascii="Consolas" w:eastAsia="Times New Roman" w:hAnsi="Consolas" w:cs="Courier New"/>
+          <w:b/>
+          <w:bCs/>
+          <w:color w:val="1F2328"/>
+          <w:kern w:val="0"/>
+          <w:sz w:val="21"/>
+          <w:szCs w:val="21"/>
+          <w14:ligatures w14:val="none"/>
+        </w:rPr>
+        <w:t>Disables print() Statements</w:t>
+      </w:r>
+      <w:r>
+        <w:rPr>
+          <w:rFonts w:ascii="Consolas" w:eastAsia="Times New Roman" w:hAnsi="Consolas" w:cs="Courier New"/>
+          <w:color w:val="1F2328"/>
+          <w:kern w:val="0"/>
+          <w:sz w:val="21"/>
+          <w:szCs w:val="21"/>
+          <w14:ligatures w14:val="none"/>
+        </w:rPr>
+        <w:t>: It's a best practice to remove all print() statements used for debugging before deploying code. A logging system replaces them, allowing you to simply change the log level to silence unimportant messages without having to find and remove every print statement.</w:t>
+      </w:r>
+    </w:p>
+    <w:p>
+      <w:pPr>
+        <w:tabs>
+          <w:tab w:val="left" w:pos="916"/>
+          <w:tab w:val="left" w:pos="1832"/>
+          <w:tab w:val="left" w:pos="2748"/>
+          <w:tab w:val="left" w:pos="3664"/>
+          <w:tab w:val="left" w:pos="4580"/>
+          <w:tab w:val="left" w:pos="5496"/>
+          <w:tab w:val="left" w:pos="6412"/>
+          <w:tab w:val="left" w:pos="7328"/>
+          <w:tab w:val="left" w:pos="8244"/>
+          <w:tab w:val="left" w:pos="9160"/>
+          <w:tab w:val="left" w:pos="10076"/>
+          <w:tab w:val="left" w:pos="10992"/>
+          <w:tab w:val="left" w:pos="11908"/>
+          <w:tab w:val="left" w:pos="12824"/>
+          <w:tab w:val="left" w:pos="13740"/>
+          <w:tab w:val="left" w:pos="14656"/>
+        </w:tabs>
+        <w:spacing w:after="0" w:line="240" w:lineRule="auto"/>
+        <w:rPr>
+          <w:rFonts w:ascii="Consolas" w:eastAsia="Times New Roman" w:hAnsi="Consolas" w:cs="Courier New"/>
+          <w:color w:val="1F2328"/>
+          <w:kern w:val="0"/>
+          <w:sz w:val="21"/>
+          <w:szCs w:val="21"/>
+          <w14:ligatures w14:val="none"/>
+        </w:rPr>
+      </w:pPr>
+    </w:p>
+    <w:p>
+      <w:pPr>
+        <w:tabs>
+          <w:tab w:val="left" w:pos="916"/>
+          <w:tab w:val="left" w:pos="1832"/>
+          <w:tab w:val="left" w:pos="2748"/>
+          <w:tab w:val="left" w:pos="3664"/>
+          <w:tab w:val="left" w:pos="4580"/>
+          <w:tab w:val="left" w:pos="5496"/>
+          <w:tab w:val="left" w:pos="6412"/>
+          <w:tab w:val="left" w:pos="7328"/>
+          <w:tab w:val="left" w:pos="8244"/>
+          <w:tab w:val="left" w:pos="9160"/>
+          <w:tab w:val="left" w:pos="10076"/>
+          <w:tab w:val="left" w:pos="10992"/>
+          <w:tab w:val="left" w:pos="11908"/>
+          <w:tab w:val="left" w:pos="12824"/>
+          <w:tab w:val="left" w:pos="13740"/>
+          <w:tab w:val="left" w:pos="14656"/>
+        </w:tabs>
+        <w:spacing w:after="0" w:line="240" w:lineRule="auto"/>
+        <w:rPr>
+          <w:rFonts w:ascii="Consolas" w:eastAsia="Times New Roman" w:hAnsi="Consolas" w:cs="Courier New"/>
+          <w:color w:val="1F2328"/>
+          <w:kern w:val="0"/>
+          <w:sz w:val="21"/>
+          <w:szCs w:val="21"/>
+          <w14:ligatures w14:val="none"/>
+        </w:rPr>
+      </w:pPr>
+    </w:p>
+    <w:p/>
+    <w:p/>
+    <w:p>
+      <w:r>
+        <w:t>def __init__(self,error_message,error_details:sys):</w:t>
+      </w:r>
     </w:p>
     <w:p>
       <w:pPr>
         <w:pStyle w:val="ListParagraph"/>
-        <w:tabs>
-          <w:tab w:val="left" w:pos="916"/>
-          <w:tab w:val="left" w:pos="1832"/>
-          <w:tab w:val="left" w:pos="2748"/>
-          <w:tab w:val="left" w:pos="3664"/>
-          <w:tab w:val="left" w:pos="4580"/>
-          <w:tab w:val="left" w:pos="5496"/>
-          <w:tab w:val="left" w:pos="6412"/>
-          <w:tab w:val="left" w:pos="7328"/>
-          <w:tab w:val="left" w:pos="8244"/>
-          <w:tab w:val="left" w:pos="9160"/>
-          <w:tab w:val="left" w:pos="10076"/>
-          <w:tab w:val="left" w:pos="10992"/>
-          <w:tab w:val="left" w:pos="11908"/>
-          <w:tab w:val="left" w:pos="12824"/>
-          <w:tab w:val="left" w:pos="13740"/>
-          <w:tab w:val="left" w:pos="14656"/>
-        </w:tabs>
-        <w:spacing w:after="0" w:line="240" w:lineRule="auto"/>
-        <w:rPr>
-          <w:rFonts w:ascii="Consolas" w:eastAsia="Times New Roman" w:hAnsi="Consolas" w:cs="Courier New"/>
-          <w:color w:val="1F2328"/>
-          <w:kern w:val="0"/>
-          <w:sz w:val="21"/>
-          <w:szCs w:val="21"/>
-          <w14:ligatures w14:val="none"/>
-        </w:rPr>
-      </w:pPr>
-    </w:p>
-    <w:p>
-      <w:pPr>
-        <w:tabs>
-          <w:tab w:val="left" w:pos="916"/>
-          <w:tab w:val="left" w:pos="1832"/>
-          <w:tab w:val="left" w:pos="2748"/>
-          <w:tab w:val="left" w:pos="3664"/>
-          <w:tab w:val="left" w:pos="4580"/>
-          <w:tab w:val="left" w:pos="5496"/>
-          <w:tab w:val="left" w:pos="6412"/>
-          <w:tab w:val="left" w:pos="7328"/>
-          <w:tab w:val="left" w:pos="8244"/>
-          <w:tab w:val="left" w:pos="9160"/>
-          <w:tab w:val="left" w:pos="10076"/>
-          <w:tab w:val="left" w:pos="10992"/>
-          <w:tab w:val="left" w:pos="11908"/>
-          <w:tab w:val="left" w:pos="12824"/>
-          <w:tab w:val="left" w:pos="13740"/>
-          <w:tab w:val="left" w:pos="14656"/>
-        </w:tabs>
-        <w:spacing w:after="0" w:line="240" w:lineRule="auto"/>
-        <w:rPr>
-          <w:rFonts w:ascii="Consolas" w:eastAsia="Times New Roman" w:hAnsi="Consolas" w:cs="Courier New"/>
-          <w:color w:val="1F2328"/>
-          <w:kern w:val="0"/>
-          <w:sz w:val="21"/>
-          <w:szCs w:val="21"/>
-          <w14:ligatures w14:val="none"/>
-        </w:rPr>
-      </w:pPr>
-    </w:p>
-    <w:p>
-      <w:pPr>
-        <w:tabs>
-          <w:tab w:val="left" w:pos="916"/>
-          <w:tab w:val="left" w:pos="1832"/>
-          <w:tab w:val="left" w:pos="2748"/>
-          <w:tab w:val="left" w:pos="3664"/>
-          <w:tab w:val="left" w:pos="4580"/>
-          <w:tab w:val="left" w:pos="5496"/>
-          <w:tab w:val="left" w:pos="6412"/>
-          <w:tab w:val="left" w:pos="7328"/>
-          <w:tab w:val="left" w:pos="8244"/>
-          <w:tab w:val="left" w:pos="9160"/>
-          <w:tab w:val="left" w:pos="10076"/>
-          <w:tab w:val="left" w:pos="10992"/>
-          <w:tab w:val="left" w:pos="11908"/>
-          <w:tab w:val="left" w:pos="12824"/>
-          <w:tab w:val="left" w:pos="13740"/>
-          <w:tab w:val="left" w:pos="14656"/>
-        </w:tabs>
-        <w:spacing w:after="0" w:line="240" w:lineRule="auto"/>
-        <w:rPr>
-          <w:rFonts w:ascii="Consolas" w:eastAsia="Times New Roman" w:hAnsi="Consolas" w:cs="Courier New"/>
-          <w:color w:val="1F2328"/>
-          <w:kern w:val="0"/>
-          <w:sz w:val="21"/>
-          <w:szCs w:val="21"/>
-          <w14:ligatures w14:val="none"/>
-        </w:rPr>
-      </w:pPr>
+        <w:numPr>
+          <w:ilvl w:val="0"/>
+          <w:numId w:val="1"/>
+        </w:numPr>
+      </w:pPr>
+      <w:r>
+        <w:t xml:space="preserve">error_details:sys, is a </w:t>
+      </w:r>
+      <w:r>
+        <w:rPr>
+          <w:b/>
+          <w:bCs/>
+        </w:rPr>
+        <w:t>type hint</w:t>
+      </w:r>
+      <w:r>
+        <w:t xml:space="preserve"> in Python.</w:t>
+      </w:r>
+    </w:p>
+    <w:p>
+      <w:pPr>
+        <w:pStyle w:val="ListParagraph"/>
+        <w:numPr>
+          <w:ilvl w:val="0"/>
+          <w:numId w:val="1"/>
+        </w:numPr>
+      </w:pPr>
+      <w:r>
+        <w:rPr>
+          <w:b/>
+          <w:bCs/>
+        </w:rPr>
+        <w:lastRenderedPageBreak/>
+        <w:t>sys</w:t>
+      </w:r>
+      <w:r>
+        <w:t xml:space="preserve">: This is the </w:t>
+      </w:r>
+      <w:r>
+        <w:rPr>
+          <w:b/>
+          <w:bCs/>
+        </w:rPr>
+        <w:t>expected type</w:t>
+      </w:r>
+      <w:r>
+        <w:t>. It tells anyone reading the code that the error_details parameter is expected to be the Python sys module itself. The sys module provides access to system-specific parameters and functions, and it's commonly used in custom exception handling to get detailed information about an error that just occurred.</w:t>
+      </w:r>
+    </w:p>
+    <w:p/>
+    <w:p/>
+    <w:p/>
+    <w:p>
+      <w:r>
+        <w:rPr>
+          <w:b/>
+          <w:bCs/>
+        </w:rPr>
+        <w:t>Logging</w:t>
+      </w:r>
+      <w:r>
+        <w:t xml:space="preserve"> is the practice of recording events that happen while your program is running. </w:t>
+      </w:r>
+      <w:r>
+        <w:rPr>
+          <w:b/>
+          <w:bCs/>
+        </w:rPr>
+        <w:t>Exception handling</w:t>
+      </w:r>
+      <w:r>
+        <w:t xml:space="preserve"> is the mechanism for managing errors and preventing them from crashing your program.</w:t>
+      </w:r>
+    </w:p>
+    <w:p>
+      <w:r>
+        <w:t>In short, you use exception handling to catch an error, and logging to write down that the error happened.</w:t>
+      </w:r>
+    </w:p>
+    <w:p>
+      <w:r>
+        <w:pict w14:anchorId="7468EC3F">
+          <v:rect id="_x0000_i1048" style="width:0;height:1.5pt" o:hralign="center" o:hrstd="t" o:hr="t" fillcolor="#a0a0a0" stroked="f"/>
+        </w:pict>
+      </w:r>
+    </w:p>
+    <w:p>
+      <w:pPr>
+        <w:rPr>
+          <w:b/>
+          <w:bCs/>
+        </w:rPr>
+      </w:pPr>
+      <w:r>
+        <w:rPr>
+          <w:b/>
+          <w:bCs/>
+        </w:rPr>
+        <w:t xml:space="preserve">What is Logging? </w:t>
+      </w:r>
+      <w:r>
+        <w:rPr>
+          <w:rFonts w:ascii="Segoe UI Emoji" w:hAnsi="Segoe UI Emoji" w:cs="Segoe UI Emoji"/>
+          <w:b/>
+          <w:bCs/>
+        </w:rPr>
+        <w:t>📝</w:t>
+      </w:r>
+    </w:p>
+    <w:p>
+      <w:r>
+        <w:t>Logging is like keeping a detailed journal or a "black box" for your application. Instead of just using print() statements for debugging, logging provides a robust system to record application activity to a file, the console, or another destination.</w:t>
+      </w:r>
+    </w:p>
+    <w:p>
+      <w:r>
+        <w:t>This is crucial because you can record not just errors, but also normal operational messages, warnings, or detailed debugging information.</w:t>
+      </w:r>
+    </w:p>
+    <w:p/>
+    <w:p>
+      <w:pPr>
+        <w:rPr>
+          <w:b/>
+          <w:bCs/>
+        </w:rPr>
+      </w:pPr>
+      <w:r>
+        <w:rPr>
+          <w:b/>
+          <w:bCs/>
+        </w:rPr>
+        <w:t>Key Features:</w:t>
+      </w:r>
+    </w:p>
+    <w:p>
+      <w:pPr>
+        <w:numPr>
+          <w:ilvl w:val="0"/>
+          <w:numId w:val="6"/>
+        </w:numPr>
+      </w:pPr>
+      <w:r>
+        <w:rPr>
+          <w:b/>
+          <w:bCs/>
+        </w:rPr>
+        <w:t>Severity Levels:</w:t>
+      </w:r>
+      <w:r>
+        <w:t xml:space="preserve"> You can categorize messages by importance (e.g., DEBUG, INFO, WARNING, ERROR), and configure your logger to only show messages of a certain severity.</w:t>
+      </w:r>
+    </w:p>
+    <w:p>
+      <w:pPr>
+        <w:numPr>
+          <w:ilvl w:val="0"/>
+          <w:numId w:val="6"/>
+        </w:numPr>
+      </w:pPr>
+      <w:r>
+        <w:rPr>
+          <w:b/>
+          <w:bCs/>
+        </w:rPr>
+        <w:t>Timestamps &amp; Context:</w:t>
+      </w:r>
+      <w:r>
+        <w:t xml:space="preserve"> Log messages are automatically timestamped and can include context like the file name and line number where the event occurred.</w:t>
+      </w:r>
+    </w:p>
+    <w:p>
+      <w:pPr>
+        <w:numPr>
+          <w:ilvl w:val="0"/>
+          <w:numId w:val="6"/>
+        </w:numPr>
+      </w:pPr>
+      <w:r>
+        <w:rPr>
+          <w:b/>
+          <w:bCs/>
+        </w:rPr>
+        <w:t>Configurability:</w:t>
+      </w:r>
+      <w:r>
+        <w:t xml:space="preserve"> You can easily switch logging on or off, or change where logs are sent (e.g., from the console to a file) without changing your application code.</w:t>
+      </w:r>
+    </w:p>
+    <w:p>
+      <w:r>
+        <w:pict w14:anchorId="3894B1ED">
+          <v:rect id="_x0000_i1050" style="width:0;height:1.5pt" o:hralign="center" o:hrstd="t" o:hr="t" fillcolor="#a0a0a0" stroked="f"/>
+        </w:pict>
+      </w:r>
+    </w:p>
+    <w:p>
+      <w:pPr>
+        <w:rPr>
+          <w:b/>
+          <w:bCs/>
+        </w:rPr>
+      </w:pPr>
+      <w:r>
+        <w:rPr>
+          <w:b/>
+          <w:bCs/>
+        </w:rPr>
+        <w:t xml:space="preserve">What is Exception Handling? </w:t>
+      </w:r>
+      <w:r>
+        <w:rPr>
+          <w:rFonts w:ascii="Segoe UI Emoji" w:hAnsi="Segoe UI Emoji" w:cs="Segoe UI Emoji"/>
+          <w:b/>
+          <w:bCs/>
+        </w:rPr>
+        <w:t>🛡️</w:t>
+      </w:r>
+    </w:p>
+    <w:p>
+      <w:r>
+        <w:lastRenderedPageBreak/>
+        <w:t>Exception handling is your code's safety net. It's how you manage errors gracefully instead of letting them crash your program. You use a try...except block to isolate risky code.</w:t>
+      </w:r>
+    </w:p>
+    <w:p>
+      <w:r>
+        <w:t>Think of it like airbags in a car. They don't prevent a crash, but they manage the impact to prevent a catastrophic outcome.</w:t>
+      </w:r>
+    </w:p>
+    <w:p>
+      <w:pPr>
+        <w:rPr>
+          <w:b/>
+          <w:bCs/>
+        </w:rPr>
+      </w:pPr>
+      <w:r>
+        <w:rPr>
+          <w:b/>
+          <w:bCs/>
+        </w:rPr>
+        <w:t>How It Works:</w:t>
+      </w:r>
+    </w:p>
+    <w:p>
+      <w:pPr>
+        <w:numPr>
+          <w:ilvl w:val="0"/>
+          <w:numId w:val="7"/>
+        </w:numPr>
+      </w:pPr>
+      <w:r>
+        <w:rPr>
+          <w:b/>
+          <w:bCs/>
+        </w:rPr>
+        <w:t>try block:</w:t>
+      </w:r>
+      <w:r>
+        <w:t xml:space="preserve"> You place the code that might cause an error inside the try block.</w:t>
+      </w:r>
+    </w:p>
+    <w:p>
+      <w:pPr>
+        <w:numPr>
+          <w:ilvl w:val="0"/>
+          <w:numId w:val="7"/>
+        </w:numPr>
+      </w:pPr>
+      <w:r>
+        <w:rPr>
+          <w:b/>
+          <w:bCs/>
+        </w:rPr>
+        <w:t>except block:</w:t>
+      </w:r>
+      <w:r>
+        <w:t xml:space="preserve"> If an error (an "exception") occurs in the try block, the program immediately jumps to the except block. This is your "plan B" code that runs instead of crashing.</w:t>
+      </w:r>
+    </w:p>
+    <w:p>
+      <w:pPr>
+        <w:numPr>
+          <w:ilvl w:val="0"/>
+          <w:numId w:val="7"/>
+        </w:numPr>
+      </w:pPr>
+      <w:r>
+        <w:rPr>
+          <w:b/>
+          <w:bCs/>
+        </w:rPr>
+        <w:t>else block (optional):</w:t>
+      </w:r>
+      <w:r>
+        <w:t xml:space="preserve"> This code runs only if the try block completes successfully without any errors.</w:t>
+      </w:r>
+    </w:p>
+    <w:p>
+      <w:pPr>
+        <w:numPr>
+          <w:ilvl w:val="0"/>
+          <w:numId w:val="7"/>
+        </w:numPr>
+      </w:pPr>
+      <w:r>
+        <w:rPr>
+          <w:b/>
+          <w:bCs/>
+        </w:rPr>
+        <w:t>finally block (optional):</w:t>
+      </w:r>
+      <w:r>
+        <w:t xml:space="preserve"> This code </w:t>
+      </w:r>
+      <w:r>
+        <w:rPr>
+          <w:i/>
+          <w:iCs/>
+        </w:rPr>
+        <w:t>always</w:t>
+      </w:r>
+      <w:r>
+        <w:t xml:space="preserve"> runs at the end, whether an error occurred or not. It's typically used for cleanup actions, like closing a file.</w:t>
+      </w:r>
+    </w:p>
+    <w:p>
+      <w:r>
+        <w:pict w14:anchorId="3B7AAB3D">
+          <v:rect id="_x0000_i1051" style="width:0;height:1.5pt" o:hralign="center" o:hrstd="t" o:hr="t" fillcolor="#a0a0a0" stroked="f"/>
+        </w:pict>
+      </w:r>
+    </w:p>
+    <w:p>
+      <w:pPr>
+        <w:rPr>
+          <w:b/>
+          <w:bCs/>
+        </w:rPr>
+      </w:pPr>
+      <w:r>
+        <w:rPr>
+          <w:b/>
+          <w:bCs/>
+        </w:rPr>
+        <w:t>How They Work Together: The Perfect Partnership</w:t>
+      </w:r>
+    </w:p>
+    <w:p>
+      <w:r>
+        <w:t>The most common pattern is to catch an exception and then log it. This gives you the best of both worlds: your application doesn't crash, and you have a detailed record of what went wrong so you can fix it later.</w:t>
+      </w:r>
+    </w:p>
+    <w:p/>
+    <w:p/>
+    <w:p>
+      <w:r>
+        <w:lastRenderedPageBreak/>
+        <w:drawing>
+          <wp:inline distT="0" distB="0" distL="0" distR="0" wp14:anchorId="774FA8CC" wp14:editId="2A3823F3">
+            <wp:extent cx="5943600" cy="5616575"/>
+            <wp:effectExtent l="0" t="0" r="0" b="3175"/>
+            <wp:docPr id="452280774" name="Picture 1"/>
+            <wp:cNvGraphicFramePr>
+              <a:graphicFrameLocks xmlns:a="http://schemas.openxmlformats.org/drawingml/2006/main" noChangeAspect="1"/>
+            </wp:cNvGraphicFramePr>
+            <a:graphic xmlns:a="http://schemas.openxmlformats.org/drawingml/2006/main">
+              <a:graphicData uri="http://schemas.openxmlformats.org/drawingml/2006/picture">
+                <pic:pic xmlns:pic="http://schemas.openxmlformats.org/drawingml/2006/picture">
+                  <pic:nvPicPr>
+                    <pic:cNvPr id="452280774" name=""/>
+                    <pic:cNvPicPr/>
+                  </pic:nvPicPr>
+                  <pic:blipFill>
+                    <a:blip r:embed="rId5"/>
+                    <a:stretch>
+                      <a:fillRect/>
+                    </a:stretch>
+                  </pic:blipFill>
+                  <pic:spPr>
+                    <a:xfrm>
+                      <a:off x="0" y="0"/>
+                      <a:ext cx="5943600" cy="5616575"/>
+                    </a:xfrm>
+                    <a:prstGeom prst="rect">
+                      <a:avLst/>
+                    </a:prstGeom>
+                  </pic:spPr>
+                </pic:pic>
+              </a:graphicData>
+            </a:graphic>
+          </wp:inline>
+        </w:drawing>
+      </w:r>
+    </w:p>
+    <w:p/>
+    <w:p>
+      <w:r>
+        <w:drawing>
+          <wp:inline distT="0" distB="0" distL="0" distR="0" wp14:anchorId="1F020F72" wp14:editId="79446A40">
+            <wp:extent cx="5943600" cy="1884680"/>
+            <wp:effectExtent l="0" t="0" r="0" b="1270"/>
+            <wp:docPr id="1263895964" name="Picture 1"/>
+            <wp:cNvGraphicFramePr>
+              <a:graphicFrameLocks xmlns:a="http://schemas.openxmlformats.org/drawingml/2006/main" noChangeAspect="1"/>
+            </wp:cNvGraphicFramePr>
+            <a:graphic xmlns:a="http://schemas.openxmlformats.org/drawingml/2006/main">
+              <a:graphicData uri="http://schemas.openxmlformats.org/drawingml/2006/picture">
+                <pic:pic xmlns:pic="http://schemas.openxmlformats.org/drawingml/2006/picture">
+                  <pic:nvPicPr>
+                    <pic:cNvPr id="1263895964" name=""/>
+                    <pic:cNvPicPr/>
+                  </pic:nvPicPr>
+                  <pic:blipFill>
+                    <a:blip r:embed="rId6"/>
+                    <a:stretch>
+                      <a:fillRect/>
+                    </a:stretch>
+                  </pic:blipFill>
+                  <pic:spPr>
+                    <a:xfrm>
+                      <a:off x="0" y="0"/>
+                      <a:ext cx="5943600" cy="1884680"/>
+                    </a:xfrm>
+                    <a:prstGeom prst="rect">
+                      <a:avLst/>
+                    </a:prstGeom>
+                  </pic:spPr>
+                </pic:pic>
+              </a:graphicData>
+            </a:graphic>
+          </wp:inline>
+        </w:drawing>
+      </w:r>
     </w:p>
     <w:p/>
     <w:p/>
@@ -3354,6 +4117,417 @@
     </w:lvl>
   </w:abstractNum>
   <w:abstractNum w:abstractNumId="3" w15:restartNumberingAfterBreak="0">
+    <w:nsid w:val="35A839ED"/>
+    <w:multiLevelType w:val="multilevel"/>
+    <w:tmpl w:val="FF7CDBEC"/>
+    <w:lvl w:ilvl="0">
+      <w:start w:val="1"/>
+      <w:numFmt w:val="bullet"/>
+      <w:lvlText w:val=""/>
+      <w:lvlJc w:val="left"/>
+      <w:pPr>
+        <w:tabs>
+          <w:tab w:val="num" w:pos="720"/>
+        </w:tabs>
+        <w:ind w:left="720" w:hanging="360"/>
+      </w:pPr>
+      <w:rPr>
+        <w:rFonts w:ascii="Symbol" w:hAnsi="Symbol" w:hint="default"/>
+        <w:sz w:val="20"/>
+      </w:rPr>
+    </w:lvl>
+    <w:lvl w:ilvl="1" w:tentative="1">
+      <w:start w:val="1"/>
+      <w:numFmt w:val="bullet"/>
+      <w:lvlText w:val="o"/>
+      <w:lvlJc w:val="left"/>
+      <w:pPr>
+        <w:tabs>
+          <w:tab w:val="num" w:pos="1440"/>
+        </w:tabs>
+        <w:ind w:left="1440" w:hanging="360"/>
+      </w:pPr>
+      <w:rPr>
+        <w:rFonts w:ascii="Courier New" w:hAnsi="Courier New" w:hint="default"/>
+        <w:sz w:val="20"/>
+      </w:rPr>
+    </w:lvl>
+    <w:lvl w:ilvl="2" w:tentative="1">
+      <w:start w:val="1"/>
+      <w:numFmt w:val="bullet"/>
+      <w:lvlText w:val=""/>
+      <w:lvlJc w:val="left"/>
+      <w:pPr>
+        <w:tabs>
+          <w:tab w:val="num" w:pos="2160"/>
+        </w:tabs>
+        <w:ind w:left="2160" w:hanging="360"/>
+      </w:pPr>
+      <w:rPr>
+        <w:rFonts w:ascii="Wingdings" w:hAnsi="Wingdings" w:hint="default"/>
+        <w:sz w:val="20"/>
+      </w:rPr>
+    </w:lvl>
+    <w:lvl w:ilvl="3" w:tentative="1">
+      <w:start w:val="1"/>
+      <w:numFmt w:val="bullet"/>
+      <w:lvlText w:val=""/>
+      <w:lvlJc w:val="left"/>
+      <w:pPr>
+        <w:tabs>
+          <w:tab w:val="num" w:pos="2880"/>
+        </w:tabs>
+        <w:ind w:left="2880" w:hanging="360"/>
+      </w:pPr>
+      <w:rPr>
+        <w:rFonts w:ascii="Wingdings" w:hAnsi="Wingdings" w:hint="default"/>
+        <w:sz w:val="20"/>
+      </w:rPr>
+    </w:lvl>
+    <w:lvl w:ilvl="4" w:tentative="1">
+      <w:start w:val="1"/>
+      <w:numFmt w:val="bullet"/>
+      <w:lvlText w:val=""/>
+      <w:lvlJc w:val="left"/>
+      <w:pPr>
+        <w:tabs>
+          <w:tab w:val="num" w:pos="3600"/>
+        </w:tabs>
+        <w:ind w:left="3600" w:hanging="360"/>
+      </w:pPr>
+      <w:rPr>
+        <w:rFonts w:ascii="Wingdings" w:hAnsi="Wingdings" w:hint="default"/>
+        <w:sz w:val="20"/>
+      </w:rPr>
+    </w:lvl>
+    <w:lvl w:ilvl="5" w:tentative="1">
+      <w:start w:val="1"/>
+      <w:numFmt w:val="bullet"/>
+      <w:lvlText w:val=""/>
+      <w:lvlJc w:val="left"/>
+      <w:pPr>
+        <w:tabs>
+          <w:tab w:val="num" w:pos="4320"/>
+        </w:tabs>
+        <w:ind w:left="4320" w:hanging="360"/>
+      </w:pPr>
+      <w:rPr>
+        <w:rFonts w:ascii="Wingdings" w:hAnsi="Wingdings" w:hint="default"/>
+        <w:sz w:val="20"/>
+      </w:rPr>
+    </w:lvl>
+    <w:lvl w:ilvl="6" w:tentative="1">
+      <w:start w:val="1"/>
+      <w:numFmt w:val="bullet"/>
+      <w:lvlText w:val=""/>
+      <w:lvlJc w:val="left"/>
+      <w:pPr>
+        <w:tabs>
+          <w:tab w:val="num" w:pos="5040"/>
+        </w:tabs>
+        <w:ind w:left="5040" w:hanging="360"/>
+      </w:pPr>
+      <w:rPr>
+        <w:rFonts w:ascii="Wingdings" w:hAnsi="Wingdings" w:hint="default"/>
+        <w:sz w:val="20"/>
+      </w:rPr>
+    </w:lvl>
+    <w:lvl w:ilvl="7" w:tentative="1">
+      <w:start w:val="1"/>
+      <w:numFmt w:val="bullet"/>
+      <w:lvlText w:val=""/>
+      <w:lvlJc w:val="left"/>
+      <w:pPr>
+        <w:tabs>
+          <w:tab w:val="num" w:pos="5760"/>
+        </w:tabs>
+        <w:ind w:left="5760" w:hanging="360"/>
+      </w:pPr>
+      <w:rPr>
+        <w:rFonts w:ascii="Wingdings" w:hAnsi="Wingdings" w:hint="default"/>
+        <w:sz w:val="20"/>
+      </w:rPr>
+    </w:lvl>
+    <w:lvl w:ilvl="8" w:tentative="1">
+      <w:start w:val="1"/>
+      <w:numFmt w:val="bullet"/>
+      <w:lvlText w:val=""/>
+      <w:lvlJc w:val="left"/>
+      <w:pPr>
+        <w:tabs>
+          <w:tab w:val="num" w:pos="6480"/>
+        </w:tabs>
+        <w:ind w:left="6480" w:hanging="360"/>
+      </w:pPr>
+      <w:rPr>
+        <w:rFonts w:ascii="Wingdings" w:hAnsi="Wingdings" w:hint="default"/>
+        <w:sz w:val="20"/>
+      </w:rPr>
+    </w:lvl>
+  </w:abstractNum>
+  <w:abstractNum w:abstractNumId="4" w15:restartNumberingAfterBreak="0">
+    <w:nsid w:val="540D4884"/>
+    <w:multiLevelType w:val="multilevel"/>
+    <w:tmpl w:val="51FEF992"/>
+    <w:lvl w:ilvl="0">
+      <w:start w:val="1"/>
+      <w:numFmt w:val="decimal"/>
+      <w:lvlText w:val="%1."/>
+      <w:lvlJc w:val="left"/>
+      <w:pPr>
+        <w:tabs>
+          <w:tab w:val="num" w:pos="720"/>
+        </w:tabs>
+        <w:ind w:left="720" w:hanging="360"/>
+      </w:pPr>
+    </w:lvl>
+    <w:lvl w:ilvl="1" w:tentative="1">
+      <w:start w:val="1"/>
+      <w:numFmt w:val="decimal"/>
+      <w:lvlText w:val="%2."/>
+      <w:lvlJc w:val="left"/>
+      <w:pPr>
+        <w:tabs>
+          <w:tab w:val="num" w:pos="1440"/>
+        </w:tabs>
+        <w:ind w:left="1440" w:hanging="360"/>
+      </w:pPr>
+    </w:lvl>
+    <w:lvl w:ilvl="2" w:tentative="1">
+      <w:start w:val="1"/>
+      <w:numFmt w:val="decimal"/>
+      <w:lvlText w:val="%3."/>
+      <w:lvlJc w:val="left"/>
+      <w:pPr>
+        <w:tabs>
+          <w:tab w:val="num" w:pos="2160"/>
+        </w:tabs>
+        <w:ind w:left="2160" w:hanging="360"/>
+      </w:pPr>
+    </w:lvl>
+    <w:lvl w:ilvl="3" w:tentative="1">
+      <w:start w:val="1"/>
+      <w:numFmt w:val="decimal"/>
+      <w:lvlText w:val="%4."/>
+      <w:lvlJc w:val="left"/>
+      <w:pPr>
+        <w:tabs>
+          <w:tab w:val="num" w:pos="2880"/>
+        </w:tabs>
+        <w:ind w:left="2880" w:hanging="360"/>
+      </w:pPr>
+    </w:lvl>
+    <w:lvl w:ilvl="4" w:tentative="1">
+      <w:start w:val="1"/>
+      <w:numFmt w:val="decimal"/>
+      <w:lvlText w:val="%5."/>
+      <w:lvlJc w:val="left"/>
+      <w:pPr>
+        <w:tabs>
+          <w:tab w:val="num" w:pos="3600"/>
+        </w:tabs>
+        <w:ind w:left="3600" w:hanging="360"/>
+      </w:pPr>
+    </w:lvl>
+    <w:lvl w:ilvl="5" w:tentative="1">
+      <w:start w:val="1"/>
+      <w:numFmt w:val="decimal"/>
+      <w:lvlText w:val="%6."/>
+      <w:lvlJc w:val="left"/>
+      <w:pPr>
+        <w:tabs>
+          <w:tab w:val="num" w:pos="4320"/>
+        </w:tabs>
+        <w:ind w:left="4320" w:hanging="360"/>
+      </w:pPr>
+    </w:lvl>
+    <w:lvl w:ilvl="6" w:tentative="1">
+      <w:start w:val="1"/>
+      <w:numFmt w:val="decimal"/>
+      <w:lvlText w:val="%7."/>
+      <w:lvlJc w:val="left"/>
+      <w:pPr>
+        <w:tabs>
+          <w:tab w:val="num" w:pos="5040"/>
+        </w:tabs>
+        <w:ind w:left="5040" w:hanging="360"/>
+      </w:pPr>
+    </w:lvl>
+    <w:lvl w:ilvl="7" w:tentative="1">
+      <w:start w:val="1"/>
+      <w:numFmt w:val="decimal"/>
+      <w:lvlText w:val="%8."/>
+      <w:lvlJc w:val="left"/>
+      <w:pPr>
+        <w:tabs>
+          <w:tab w:val="num" w:pos="5760"/>
+        </w:tabs>
+        <w:ind w:left="5760" w:hanging="360"/>
+      </w:pPr>
+    </w:lvl>
+    <w:lvl w:ilvl="8" w:tentative="1">
+      <w:start w:val="1"/>
+      <w:numFmt w:val="decimal"/>
+      <w:lvlText w:val="%9."/>
+      <w:lvlJc w:val="left"/>
+      <w:pPr>
+        <w:tabs>
+          <w:tab w:val="num" w:pos="6480"/>
+        </w:tabs>
+        <w:ind w:left="6480" w:hanging="360"/>
+      </w:pPr>
+    </w:lvl>
+  </w:abstractNum>
+  <w:abstractNum w:abstractNumId="5" w15:restartNumberingAfterBreak="0">
+    <w:nsid w:val="70BB155D"/>
+    <w:multiLevelType w:val="multilevel"/>
+    <w:tmpl w:val="9A149FE6"/>
+    <w:lvl w:ilvl="0">
+      <w:start w:val="1"/>
+      <w:numFmt w:val="bullet"/>
+      <w:lvlText w:val=""/>
+      <w:lvlJc w:val="left"/>
+      <w:pPr>
+        <w:tabs>
+          <w:tab w:val="num" w:pos="720"/>
+        </w:tabs>
+        <w:ind w:left="720" w:hanging="360"/>
+      </w:pPr>
+      <w:rPr>
+        <w:rFonts w:ascii="Symbol" w:hAnsi="Symbol" w:hint="default"/>
+        <w:sz w:val="20"/>
+      </w:rPr>
+    </w:lvl>
+    <w:lvl w:ilvl="1" w:tentative="1">
+      <w:start w:val="1"/>
+      <w:numFmt w:val="bullet"/>
+      <w:lvlText w:val="o"/>
+      <w:lvlJc w:val="left"/>
+      <w:pPr>
+        <w:tabs>
+          <w:tab w:val="num" w:pos="1440"/>
+        </w:tabs>
+        <w:ind w:left="1440" w:hanging="360"/>
+      </w:pPr>
+      <w:rPr>
+        <w:rFonts w:ascii="Courier New" w:hAnsi="Courier New" w:hint="default"/>
+        <w:sz w:val="20"/>
+      </w:rPr>
+    </w:lvl>
+    <w:lvl w:ilvl="2" w:tentative="1">
+      <w:start w:val="1"/>
+      <w:numFmt w:val="bullet"/>
+      <w:lvlText w:val=""/>
+      <w:lvlJc w:val="left"/>
+      <w:pPr>
+        <w:tabs>
+          <w:tab w:val="num" w:pos="2160"/>
+        </w:tabs>
+        <w:ind w:left="2160" w:hanging="360"/>
+      </w:pPr>
+      <w:rPr>
+        <w:rFonts w:ascii="Wingdings" w:hAnsi="Wingdings" w:hint="default"/>
+        <w:sz w:val="20"/>
+      </w:rPr>
+    </w:lvl>
+    <w:lvl w:ilvl="3" w:tentative="1">
+      <w:start w:val="1"/>
+      <w:numFmt w:val="bullet"/>
+      <w:lvlText w:val=""/>
+      <w:lvlJc w:val="left"/>
+      <w:pPr>
+        <w:tabs>
+          <w:tab w:val="num" w:pos="2880"/>
+        </w:tabs>
+        <w:ind w:left="2880" w:hanging="360"/>
+      </w:pPr>
+      <w:rPr>
+        <w:rFonts w:ascii="Wingdings" w:hAnsi="Wingdings" w:hint="default"/>
+        <w:sz w:val="20"/>
+      </w:rPr>
+    </w:lvl>
+    <w:lvl w:ilvl="4" w:tentative="1">
+      <w:start w:val="1"/>
+      <w:numFmt w:val="bullet"/>
+      <w:lvlText w:val=""/>
+      <w:lvlJc w:val="left"/>
+      <w:pPr>
+        <w:tabs>
+          <w:tab w:val="num" w:pos="3600"/>
+        </w:tabs>
+        <w:ind w:left="3600" w:hanging="360"/>
+      </w:pPr>
+      <w:rPr>
+        <w:rFonts w:ascii="Wingdings" w:hAnsi="Wingdings" w:hint="default"/>
+        <w:sz w:val="20"/>
+      </w:rPr>
+    </w:lvl>
+    <w:lvl w:ilvl="5" w:tentative="1">
+      <w:start w:val="1"/>
+      <w:numFmt w:val="bullet"/>
+      <w:lvlText w:val=""/>
+      <w:lvlJc w:val="left"/>
+      <w:pPr>
+        <w:tabs>
+          <w:tab w:val="num" w:pos="4320"/>
+        </w:tabs>
+        <w:ind w:left="4320" w:hanging="360"/>
+      </w:pPr>
+      <w:rPr>
+        <w:rFonts w:ascii="Wingdings" w:hAnsi="Wingdings" w:hint="default"/>
+        <w:sz w:val="20"/>
+      </w:rPr>
+    </w:lvl>
+    <w:lvl w:ilvl="6" w:tentative="1">
+      <w:start w:val="1"/>
+      <w:numFmt w:val="bullet"/>
+      <w:lvlText w:val=""/>
+      <w:lvlJc w:val="left"/>
+      <w:pPr>
+        <w:tabs>
+          <w:tab w:val="num" w:pos="5040"/>
+        </w:tabs>
+        <w:ind w:left="5040" w:hanging="360"/>
+      </w:pPr>
+      <w:rPr>
+        <w:rFonts w:ascii="Wingdings" w:hAnsi="Wingdings" w:hint="default"/>
+        <w:sz w:val="20"/>
+      </w:rPr>
+    </w:lvl>
+    <w:lvl w:ilvl="7" w:tentative="1">
+      <w:start w:val="1"/>
+      <w:numFmt w:val="bullet"/>
+      <w:lvlText w:val=""/>
+      <w:lvlJc w:val="left"/>
+      <w:pPr>
+        <w:tabs>
+          <w:tab w:val="num" w:pos="5760"/>
+        </w:tabs>
+        <w:ind w:left="5760" w:hanging="360"/>
+      </w:pPr>
+      <w:rPr>
+        <w:rFonts w:ascii="Wingdings" w:hAnsi="Wingdings" w:hint="default"/>
+        <w:sz w:val="20"/>
+      </w:rPr>
+    </w:lvl>
+    <w:lvl w:ilvl="8" w:tentative="1">
+      <w:start w:val="1"/>
+      <w:numFmt w:val="bullet"/>
+      <w:lvlText w:val=""/>
+      <w:lvlJc w:val="left"/>
+      <w:pPr>
+        <w:tabs>
+          <w:tab w:val="num" w:pos="6480"/>
+        </w:tabs>
+        <w:ind w:left="6480" w:hanging="360"/>
+      </w:pPr>
+      <w:rPr>
+        <w:rFonts w:ascii="Wingdings" w:hAnsi="Wingdings" w:hint="default"/>
+        <w:sz w:val="20"/>
+      </w:rPr>
+    </w:lvl>
+  </w:abstractNum>
+  <w:abstractNum w:abstractNumId="6" w15:restartNumberingAfterBreak="0">
     <w:nsid w:val="7D8F3036"/>
     <w:multiLevelType w:val="multilevel"/>
     <w:tmpl w:val="7DCC7F2C"/>
@@ -3509,10 +4683,19 @@
     <w:abstractNumId w:val="2"/>
   </w:num>
   <w:num w:numId="3" w16cid:durableId="576938974">
-    <w:abstractNumId w:val="3"/>
+    <w:abstractNumId w:val="6"/>
   </w:num>
   <w:num w:numId="4" w16cid:durableId="1174415712">
     <w:abstractNumId w:val="1"/>
+  </w:num>
+  <w:num w:numId="5" w16cid:durableId="1958557176">
+    <w:abstractNumId w:val="4"/>
+  </w:num>
+  <w:num w:numId="6" w16cid:durableId="1872455050">
+    <w:abstractNumId w:val="5"/>
+  </w:num>
+  <w:num w:numId="7" w16cid:durableId="1441336060">
+    <w:abstractNumId w:val="3"/>
   </w:num>
 </w:numbering>
 </file>

</xml_diff>

<commit_message>
merged dataset and feature engineering
</commit_message>
<xml_diff>
--- a/Workflow.docx
+++ b/Workflow.docx
@@ -3341,321 +3341,29 @@
         <w:t>. It tells anyone reading the code that the error_details parameter is expected to be the Python sys module itself. The sys module provides access to system-specific parameters and functions, and it's commonly used in custom exception handling to get detailed information about an error that just occurred.</w:t>
       </w:r>
     </w:p>
-    <w:p/>
-    <w:p/>
-    <w:p/>
-    <w:p>
-      <w:r>
-        <w:rPr>
-          <w:b/>
-          <w:bCs/>
-        </w:rPr>
-        <w:t>Logging</w:t>
-      </w:r>
-      <w:r>
-        <w:t xml:space="preserve"> is the practice of recording events that happen while your program is running. </w:t>
-      </w:r>
-      <w:r>
-        <w:rPr>
-          <w:b/>
-          <w:bCs/>
-        </w:rPr>
-        <w:t>Exception handling</w:t>
-      </w:r>
-      <w:r>
-        <w:t xml:space="preserve"> is the mechanism for managing errors and preventing them from crashing your program.</w:t>
-      </w:r>
-    </w:p>
-    <w:p>
-      <w:r>
-        <w:t>In short, you use exception handling to catch an error, and logging to write down that the error happened.</w:t>
-      </w:r>
-    </w:p>
-    <w:p>
-      <w:r>
-        <w:pict w14:anchorId="7468EC3F">
-          <v:rect id="_x0000_i1048" style="width:0;height:1.5pt" o:hralign="center" o:hrstd="t" o:hr="t" fillcolor="#a0a0a0" stroked="f"/>
-        </w:pict>
-      </w:r>
-    </w:p>
-    <w:p>
-      <w:pPr>
-        <w:rPr>
-          <w:b/>
-          <w:bCs/>
-        </w:rPr>
-      </w:pPr>
-      <w:r>
-        <w:rPr>
-          <w:b/>
-          <w:bCs/>
-        </w:rPr>
-        <w:t xml:space="preserve">What is Logging? </w:t>
-      </w:r>
-      <w:r>
-        <w:rPr>
-          <w:rFonts w:ascii="Segoe UI Emoji" w:hAnsi="Segoe UI Emoji" w:cs="Segoe UI Emoji"/>
-          <w:b/>
-          <w:bCs/>
-        </w:rPr>
-        <w:t>📝</w:t>
-      </w:r>
-    </w:p>
-    <w:p>
-      <w:r>
-        <w:t>Logging is like keeping a detailed journal or a "black box" for your application. Instead of just using print() statements for debugging, logging provides a robust system to record application activity to a file, the console, or another destination.</w:t>
-      </w:r>
-    </w:p>
-    <w:p>
-      <w:r>
-        <w:t>This is crucial because you can record not just errors, but also normal operational messages, warnings, or detailed debugging information.</w:t>
-      </w:r>
-    </w:p>
-    <w:p/>
-    <w:p>
-      <w:pPr>
-        <w:rPr>
-          <w:b/>
-          <w:bCs/>
-        </w:rPr>
-      </w:pPr>
-      <w:r>
-        <w:rPr>
-          <w:b/>
-          <w:bCs/>
-        </w:rPr>
-        <w:t>Key Features:</w:t>
-      </w:r>
-    </w:p>
-    <w:p>
-      <w:pPr>
-        <w:numPr>
-          <w:ilvl w:val="0"/>
-          <w:numId w:val="6"/>
-        </w:numPr>
-      </w:pPr>
-      <w:r>
-        <w:rPr>
-          <w:b/>
-          <w:bCs/>
-        </w:rPr>
-        <w:t>Severity Levels:</w:t>
-      </w:r>
-      <w:r>
-        <w:t xml:space="preserve"> You can categorize messages by importance (e.g., DEBUG, INFO, WARNING, ERROR), and configure your logger to only show messages of a certain severity.</w:t>
-      </w:r>
-    </w:p>
-    <w:p>
-      <w:pPr>
-        <w:numPr>
-          <w:ilvl w:val="0"/>
-          <w:numId w:val="6"/>
-        </w:numPr>
-      </w:pPr>
-      <w:r>
-        <w:rPr>
-          <w:b/>
-          <w:bCs/>
-        </w:rPr>
-        <w:t>Timestamps &amp; Context:</w:t>
-      </w:r>
-      <w:r>
-        <w:t xml:space="preserve"> Log messages are automatically timestamped and can include context like the file name and line number where the event occurred.</w:t>
-      </w:r>
-    </w:p>
-    <w:p>
-      <w:pPr>
-        <w:numPr>
-          <w:ilvl w:val="0"/>
-          <w:numId w:val="6"/>
-        </w:numPr>
-      </w:pPr>
-      <w:r>
-        <w:rPr>
-          <w:b/>
-          <w:bCs/>
-        </w:rPr>
-        <w:t>Configurability:</w:t>
-      </w:r>
-      <w:r>
-        <w:t xml:space="preserve"> You can easily switch logging on or off, or change where logs are sent (e.g., from the console to a file) without changing your application code.</w:t>
-      </w:r>
-    </w:p>
-    <w:p>
-      <w:r>
-        <w:pict w14:anchorId="3894B1ED">
-          <v:rect id="_x0000_i1050" style="width:0;height:1.5pt" o:hralign="center" o:hrstd="t" o:hr="t" fillcolor="#a0a0a0" stroked="f"/>
-        </w:pict>
-      </w:r>
-    </w:p>
-    <w:p>
-      <w:pPr>
-        <w:rPr>
-          <w:b/>
-          <w:bCs/>
-        </w:rPr>
-      </w:pPr>
-      <w:r>
-        <w:rPr>
-          <w:b/>
-          <w:bCs/>
-        </w:rPr>
-        <w:t xml:space="preserve">What is Exception Handling? </w:t>
-      </w:r>
-      <w:r>
-        <w:rPr>
-          <w:rFonts w:ascii="Segoe UI Emoji" w:hAnsi="Segoe UI Emoji" w:cs="Segoe UI Emoji"/>
-          <w:b/>
-          <w:bCs/>
-        </w:rPr>
-        <w:t>🛡️</w:t>
-      </w:r>
-    </w:p>
-    <w:p>
-      <w:r>
-        <w:lastRenderedPageBreak/>
-        <w:t>Exception handling is your code's safety net. It's how you manage errors gracefully instead of letting them crash your program. You use a try...except block to isolate risky code.</w:t>
-      </w:r>
-    </w:p>
-    <w:p>
-      <w:r>
-        <w:t>Think of it like airbags in a car. They don't prevent a crash, but they manage the impact to prevent a catastrophic outcome.</w:t>
-      </w:r>
-    </w:p>
-    <w:p>
-      <w:pPr>
-        <w:rPr>
-          <w:b/>
-          <w:bCs/>
-        </w:rPr>
-      </w:pPr>
-      <w:r>
-        <w:rPr>
-          <w:b/>
-          <w:bCs/>
-        </w:rPr>
-        <w:t>How It Works:</w:t>
-      </w:r>
-    </w:p>
-    <w:p>
-      <w:pPr>
-        <w:numPr>
-          <w:ilvl w:val="0"/>
-          <w:numId w:val="7"/>
-        </w:numPr>
-      </w:pPr>
-      <w:r>
-        <w:rPr>
-          <w:b/>
-          <w:bCs/>
-        </w:rPr>
-        <w:t>try block:</w:t>
-      </w:r>
-      <w:r>
-        <w:t xml:space="preserve"> You place the code that might cause an error inside the try block.</w:t>
-      </w:r>
-    </w:p>
-    <w:p>
-      <w:pPr>
-        <w:numPr>
-          <w:ilvl w:val="0"/>
-          <w:numId w:val="7"/>
-        </w:numPr>
-      </w:pPr>
-      <w:r>
-        <w:rPr>
-          <w:b/>
-          <w:bCs/>
-        </w:rPr>
-        <w:t>except block:</w:t>
-      </w:r>
-      <w:r>
-        <w:t xml:space="preserve"> If an error (an "exception") occurs in the try block, the program immediately jumps to the except block. This is your "plan B" code that runs instead of crashing.</w:t>
-      </w:r>
-    </w:p>
-    <w:p>
-      <w:pPr>
-        <w:numPr>
-          <w:ilvl w:val="0"/>
-          <w:numId w:val="7"/>
-        </w:numPr>
-      </w:pPr>
-      <w:r>
-        <w:rPr>
-          <w:b/>
-          <w:bCs/>
-        </w:rPr>
-        <w:t>else block (optional):</w:t>
-      </w:r>
-      <w:r>
-        <w:t xml:space="preserve"> This code runs only if the try block completes successfully without any errors.</w:t>
-      </w:r>
-    </w:p>
-    <w:p>
-      <w:pPr>
-        <w:numPr>
-          <w:ilvl w:val="0"/>
-          <w:numId w:val="7"/>
-        </w:numPr>
-      </w:pPr>
-      <w:r>
-        <w:rPr>
-          <w:b/>
-          <w:bCs/>
-        </w:rPr>
-        <w:t>finally block (optional):</w:t>
-      </w:r>
-      <w:r>
-        <w:t xml:space="preserve"> This code </w:t>
-      </w:r>
-      <w:r>
-        <w:rPr>
-          <w:i/>
-          <w:iCs/>
-        </w:rPr>
-        <w:t>always</w:t>
-      </w:r>
-      <w:r>
-        <w:t xml:space="preserve"> runs at the end, whether an error occurred or not. It's typically used for cleanup actions, like closing a file.</w:t>
-      </w:r>
-    </w:p>
-    <w:p>
-      <w:r>
-        <w:pict w14:anchorId="3B7AAB3D">
-          <v:rect id="_x0000_i1051" style="width:0;height:1.5pt" o:hralign="center" o:hrstd="t" o:hr="t" fillcolor="#a0a0a0" stroked="f"/>
-        </w:pict>
-      </w:r>
-    </w:p>
-    <w:p>
-      <w:pPr>
-        <w:rPr>
-          <w:b/>
-          <w:bCs/>
-        </w:rPr>
-      </w:pPr>
-      <w:r>
-        <w:rPr>
-          <w:b/>
-          <w:bCs/>
-        </w:rPr>
-        <w:t>How They Work Together: The Perfect Partnership</w:t>
-      </w:r>
-    </w:p>
-    <w:p>
-      <w:r>
-        <w:t>The most common pattern is to catch an exception and then log it. This gives you the best of both worlds: your application doesn't crash, and you have a detailed record of what went wrong so you can fix it later.</w:t>
-      </w:r>
-    </w:p>
-    <w:p/>
-    <w:p/>
-    <w:p>
-      <w:r>
-        <w:lastRenderedPageBreak/>
+    <w:p>
+      <w:r>
         <w:drawing>
-          <wp:inline distT="0" distB="0" distL="0" distR="0" wp14:anchorId="774FA8CC" wp14:editId="2A3823F3">
-            <wp:extent cx="5943600" cy="5616575"/>
-            <wp:effectExtent l="0" t="0" r="0" b="3175"/>
-            <wp:docPr id="452280774" name="Picture 1"/>
+          <wp:anchor distT="0" distB="0" distL="114300" distR="114300" simplePos="0" relativeHeight="251658240" behindDoc="0" locked="0" layoutInCell="1" allowOverlap="1" wp14:anchorId="1135AC24" wp14:editId="45E59706">
+            <wp:simplePos x="0" y="0"/>
+            <wp:positionH relativeFrom="margin">
+              <wp:align>center</wp:align>
+            </wp:positionH>
+            <wp:positionV relativeFrom="paragraph">
+              <wp:posOffset>342412</wp:posOffset>
+            </wp:positionV>
+            <wp:extent cx="6504305" cy="3763010"/>
+            <wp:effectExtent l="0" t="0" r="0" b="8890"/>
+            <wp:wrapThrough wrapText="bothSides">
+              <wp:wrapPolygon edited="0">
+                <wp:start x="0" y="0"/>
+                <wp:lineTo x="0" y="21542"/>
+                <wp:lineTo x="21509" y="21542"/>
+                <wp:lineTo x="21509" y="0"/>
+                <wp:lineTo x="0" y="0"/>
+              </wp:wrapPolygon>
+            </wp:wrapThrough>
+            <wp:docPr id="378998163" name="Picture 1"/>
             <wp:cNvGraphicFramePr>
               <a:graphicFrameLocks xmlns:a="http://schemas.openxmlformats.org/drawingml/2006/main" noChangeAspect="1"/>
             </wp:cNvGraphicFramePr>
@@ -3663,11 +3371,17 @@
               <a:graphicData uri="http://schemas.openxmlformats.org/drawingml/2006/picture">
                 <pic:pic xmlns:pic="http://schemas.openxmlformats.org/drawingml/2006/picture">
                   <pic:nvPicPr>
-                    <pic:cNvPr id="452280774" name=""/>
+                    <pic:cNvPr id="378998163" name=""/>
                     <pic:cNvPicPr/>
                   </pic:nvPicPr>
                   <pic:blipFill>
-                    <a:blip r:embed="rId5"/>
+                    <a:blip r:embed="rId5" cstate="print">
+                      <a:extLst>
+                        <a:ext uri="{28A0092B-C50C-407E-A947-70E740481C1C}">
+                          <a14:useLocalDpi xmlns:a14="http://schemas.microsoft.com/office/drawing/2010/main" val="0"/>
+                        </a:ext>
+                      </a:extLst>
+                    </a:blip>
                     <a:stretch>
                       <a:fillRect/>
                     </a:stretch>
@@ -3675,7 +3389,7 @@
                   <pic:spPr>
                     <a:xfrm>
                       <a:off x="0" y="0"/>
-                      <a:ext cx="5943600" cy="5616575"/>
+                      <a:ext cx="6504305" cy="3763010"/>
                     </a:xfrm>
                     <a:prstGeom prst="rect">
                       <a:avLst/>
@@ -3684,50 +3398,111 @@
                 </pic:pic>
               </a:graphicData>
             </a:graphic>
-          </wp:inline>
+            <wp14:sizeRelH relativeFrom="margin">
+              <wp14:pctWidth>0</wp14:pctWidth>
+            </wp14:sizeRelH>
+            <wp14:sizeRelV relativeFrom="margin">
+              <wp14:pctHeight>0</wp14:pctHeight>
+            </wp14:sizeRelV>
+          </wp:anchor>
         </w:drawing>
       </w:r>
     </w:p>
     <w:p/>
     <w:p>
       <w:r>
-        <w:drawing>
-          <wp:inline distT="0" distB="0" distL="0" distR="0" wp14:anchorId="1F020F72" wp14:editId="79446A40">
-            <wp:extent cx="5943600" cy="1884680"/>
-            <wp:effectExtent l="0" t="0" r="0" b="1270"/>
-            <wp:docPr id="1263895964" name="Picture 1"/>
-            <wp:cNvGraphicFramePr>
-              <a:graphicFrameLocks xmlns:a="http://schemas.openxmlformats.org/drawingml/2006/main" noChangeAspect="1"/>
-            </wp:cNvGraphicFramePr>
-            <a:graphic xmlns:a="http://schemas.openxmlformats.org/drawingml/2006/main">
-              <a:graphicData uri="http://schemas.openxmlformats.org/drawingml/2006/picture">
-                <pic:pic xmlns:pic="http://schemas.openxmlformats.org/drawingml/2006/picture">
-                  <pic:nvPicPr>
-                    <pic:cNvPr id="1263895964" name=""/>
-                    <pic:cNvPicPr/>
-                  </pic:nvPicPr>
-                  <pic:blipFill>
-                    <a:blip r:embed="rId6"/>
-                    <a:stretch>
-                      <a:fillRect/>
-                    </a:stretch>
-                  </pic:blipFill>
-                  <pic:spPr>
-                    <a:xfrm>
-                      <a:off x="0" y="0"/>
-                      <a:ext cx="5943600" cy="1884680"/>
-                    </a:xfrm>
-                    <a:prstGeom prst="rect">
-                      <a:avLst/>
-                    </a:prstGeom>
-                  </pic:spPr>
-                </pic:pic>
-              </a:graphicData>
-            </a:graphic>
-          </wp:inline>
-        </w:drawing>
-      </w:r>
-    </w:p>
+        <w:t>Pip install –upgrade pymongo</w:t>
+      </w:r>
+    </w:p>
+    <w:p/>
+    <w:p/>
+    <w:p>
+      <w:r>
+        <w:t>This error means your MongoDB username or password contains a special character (like @, :, #, /, ?) that is interfering with the structure of the connection URL.</w:t>
+      </w:r>
+    </w:p>
+    <w:p>
+      <w:r>
+        <w:t>A connection URL has a specific format, and certain characters are reserved to define that format.</w:t>
+      </w:r>
+    </w:p>
+    <w:p>
+      <w:r>
+        <w:t>For example, the @ symbol is used to separate the username and password from the cluster's address. If your password itself contains an @ (e.g., my_p@ssword123), the parser gets confused.</w:t>
+      </w:r>
+    </w:p>
+    <w:p>
+      <w:pPr>
+        <w:rPr>
+          <w:b/>
+          <w:bCs/>
+        </w:rPr>
+      </w:pPr>
+      <w:r>
+        <w:rPr>
+          <w:b/>
+          <w:bCs/>
+        </w:rPr>
+        <w:lastRenderedPageBreak/>
+        <w:t xml:space="preserve">The Solution </w:t>
+      </w:r>
+      <w:r>
+        <w:rPr>
+          <w:rFonts w:ascii="Segoe UI Emoji" w:hAnsi="Segoe UI Emoji" w:cs="Segoe UI Emoji"/>
+          <w:b/>
+          <w:bCs/>
+        </w:rPr>
+        <w:t>✅</w:t>
+      </w:r>
+    </w:p>
+    <w:p>
+      <w:r>
+        <w:t xml:space="preserve">The error message itself points to the best solution: use Python's built-in </w:t>
+      </w:r>
+      <w:r>
+        <w:rPr>
+          <w:b/>
+          <w:bCs/>
+        </w:rPr>
+        <w:t>urllib.parse.quote_plus</w:t>
+      </w:r>
+      <w:r>
+        <w:t xml:space="preserve"> function to safely encode your username and password before building the connection string.</w:t>
+      </w:r>
+    </w:p>
+    <w:p/>
+    <w:p>
+      <w:pPr>
+        <w:rPr>
+          <w:u w:val="single"/>
+        </w:rPr>
+      </w:pPr>
+      <w:r>
+        <w:rPr>
+          <w:u w:val="single"/>
+        </w:rPr>
+        <w:t>How to check version of library in current environment:</w:t>
+      </w:r>
+    </w:p>
+    <w:p>
+      <w:r>
+        <w:t>p</w:t>
+      </w:r>
+      <w:r>
+        <w:t>ip show pymongo</w:t>
+      </w:r>
+    </w:p>
+    <w:p/>
+    <w:p/>
+    <w:p/>
+    <w:p/>
+    <w:p/>
+    <w:p/>
+    <w:p/>
+    <w:p/>
+    <w:p/>
+    <w:p/>
+    <w:p/>
     <w:p/>
     <w:p/>
     <w:sectPr>
@@ -4117,155 +3892,6 @@
     </w:lvl>
   </w:abstractNum>
   <w:abstractNum w:abstractNumId="3" w15:restartNumberingAfterBreak="0">
-    <w:nsid w:val="35A839ED"/>
-    <w:multiLevelType w:val="multilevel"/>
-    <w:tmpl w:val="FF7CDBEC"/>
-    <w:lvl w:ilvl="0">
-      <w:start w:val="1"/>
-      <w:numFmt w:val="bullet"/>
-      <w:lvlText w:val=""/>
-      <w:lvlJc w:val="left"/>
-      <w:pPr>
-        <w:tabs>
-          <w:tab w:val="num" w:pos="720"/>
-        </w:tabs>
-        <w:ind w:left="720" w:hanging="360"/>
-      </w:pPr>
-      <w:rPr>
-        <w:rFonts w:ascii="Symbol" w:hAnsi="Symbol" w:hint="default"/>
-        <w:sz w:val="20"/>
-      </w:rPr>
-    </w:lvl>
-    <w:lvl w:ilvl="1" w:tentative="1">
-      <w:start w:val="1"/>
-      <w:numFmt w:val="bullet"/>
-      <w:lvlText w:val="o"/>
-      <w:lvlJc w:val="left"/>
-      <w:pPr>
-        <w:tabs>
-          <w:tab w:val="num" w:pos="1440"/>
-        </w:tabs>
-        <w:ind w:left="1440" w:hanging="360"/>
-      </w:pPr>
-      <w:rPr>
-        <w:rFonts w:ascii="Courier New" w:hAnsi="Courier New" w:hint="default"/>
-        <w:sz w:val="20"/>
-      </w:rPr>
-    </w:lvl>
-    <w:lvl w:ilvl="2" w:tentative="1">
-      <w:start w:val="1"/>
-      <w:numFmt w:val="bullet"/>
-      <w:lvlText w:val=""/>
-      <w:lvlJc w:val="left"/>
-      <w:pPr>
-        <w:tabs>
-          <w:tab w:val="num" w:pos="2160"/>
-        </w:tabs>
-        <w:ind w:left="2160" w:hanging="360"/>
-      </w:pPr>
-      <w:rPr>
-        <w:rFonts w:ascii="Wingdings" w:hAnsi="Wingdings" w:hint="default"/>
-        <w:sz w:val="20"/>
-      </w:rPr>
-    </w:lvl>
-    <w:lvl w:ilvl="3" w:tentative="1">
-      <w:start w:val="1"/>
-      <w:numFmt w:val="bullet"/>
-      <w:lvlText w:val=""/>
-      <w:lvlJc w:val="left"/>
-      <w:pPr>
-        <w:tabs>
-          <w:tab w:val="num" w:pos="2880"/>
-        </w:tabs>
-        <w:ind w:left="2880" w:hanging="360"/>
-      </w:pPr>
-      <w:rPr>
-        <w:rFonts w:ascii="Wingdings" w:hAnsi="Wingdings" w:hint="default"/>
-        <w:sz w:val="20"/>
-      </w:rPr>
-    </w:lvl>
-    <w:lvl w:ilvl="4" w:tentative="1">
-      <w:start w:val="1"/>
-      <w:numFmt w:val="bullet"/>
-      <w:lvlText w:val=""/>
-      <w:lvlJc w:val="left"/>
-      <w:pPr>
-        <w:tabs>
-          <w:tab w:val="num" w:pos="3600"/>
-        </w:tabs>
-        <w:ind w:left="3600" w:hanging="360"/>
-      </w:pPr>
-      <w:rPr>
-        <w:rFonts w:ascii="Wingdings" w:hAnsi="Wingdings" w:hint="default"/>
-        <w:sz w:val="20"/>
-      </w:rPr>
-    </w:lvl>
-    <w:lvl w:ilvl="5" w:tentative="1">
-      <w:start w:val="1"/>
-      <w:numFmt w:val="bullet"/>
-      <w:lvlText w:val=""/>
-      <w:lvlJc w:val="left"/>
-      <w:pPr>
-        <w:tabs>
-          <w:tab w:val="num" w:pos="4320"/>
-        </w:tabs>
-        <w:ind w:left="4320" w:hanging="360"/>
-      </w:pPr>
-      <w:rPr>
-        <w:rFonts w:ascii="Wingdings" w:hAnsi="Wingdings" w:hint="default"/>
-        <w:sz w:val="20"/>
-      </w:rPr>
-    </w:lvl>
-    <w:lvl w:ilvl="6" w:tentative="1">
-      <w:start w:val="1"/>
-      <w:numFmt w:val="bullet"/>
-      <w:lvlText w:val=""/>
-      <w:lvlJc w:val="left"/>
-      <w:pPr>
-        <w:tabs>
-          <w:tab w:val="num" w:pos="5040"/>
-        </w:tabs>
-        <w:ind w:left="5040" w:hanging="360"/>
-      </w:pPr>
-      <w:rPr>
-        <w:rFonts w:ascii="Wingdings" w:hAnsi="Wingdings" w:hint="default"/>
-        <w:sz w:val="20"/>
-      </w:rPr>
-    </w:lvl>
-    <w:lvl w:ilvl="7" w:tentative="1">
-      <w:start w:val="1"/>
-      <w:numFmt w:val="bullet"/>
-      <w:lvlText w:val=""/>
-      <w:lvlJc w:val="left"/>
-      <w:pPr>
-        <w:tabs>
-          <w:tab w:val="num" w:pos="5760"/>
-        </w:tabs>
-        <w:ind w:left="5760" w:hanging="360"/>
-      </w:pPr>
-      <w:rPr>
-        <w:rFonts w:ascii="Wingdings" w:hAnsi="Wingdings" w:hint="default"/>
-        <w:sz w:val="20"/>
-      </w:rPr>
-    </w:lvl>
-    <w:lvl w:ilvl="8" w:tentative="1">
-      <w:start w:val="1"/>
-      <w:numFmt w:val="bullet"/>
-      <w:lvlText w:val=""/>
-      <w:lvlJc w:val="left"/>
-      <w:pPr>
-        <w:tabs>
-          <w:tab w:val="num" w:pos="6480"/>
-        </w:tabs>
-        <w:ind w:left="6480" w:hanging="360"/>
-      </w:pPr>
-      <w:rPr>
-        <w:rFonts w:ascii="Wingdings" w:hAnsi="Wingdings" w:hint="default"/>
-        <w:sz w:val="20"/>
-      </w:rPr>
-    </w:lvl>
-  </w:abstractNum>
-  <w:abstractNum w:abstractNumId="4" w15:restartNumberingAfterBreak="0">
     <w:nsid w:val="540D4884"/>
     <w:multiLevelType w:val="multilevel"/>
     <w:tmpl w:val="51FEF992"/>
@@ -4378,156 +4004,7 @@
       </w:pPr>
     </w:lvl>
   </w:abstractNum>
-  <w:abstractNum w:abstractNumId="5" w15:restartNumberingAfterBreak="0">
-    <w:nsid w:val="70BB155D"/>
-    <w:multiLevelType w:val="multilevel"/>
-    <w:tmpl w:val="9A149FE6"/>
-    <w:lvl w:ilvl="0">
-      <w:start w:val="1"/>
-      <w:numFmt w:val="bullet"/>
-      <w:lvlText w:val=""/>
-      <w:lvlJc w:val="left"/>
-      <w:pPr>
-        <w:tabs>
-          <w:tab w:val="num" w:pos="720"/>
-        </w:tabs>
-        <w:ind w:left="720" w:hanging="360"/>
-      </w:pPr>
-      <w:rPr>
-        <w:rFonts w:ascii="Symbol" w:hAnsi="Symbol" w:hint="default"/>
-        <w:sz w:val="20"/>
-      </w:rPr>
-    </w:lvl>
-    <w:lvl w:ilvl="1" w:tentative="1">
-      <w:start w:val="1"/>
-      <w:numFmt w:val="bullet"/>
-      <w:lvlText w:val="o"/>
-      <w:lvlJc w:val="left"/>
-      <w:pPr>
-        <w:tabs>
-          <w:tab w:val="num" w:pos="1440"/>
-        </w:tabs>
-        <w:ind w:left="1440" w:hanging="360"/>
-      </w:pPr>
-      <w:rPr>
-        <w:rFonts w:ascii="Courier New" w:hAnsi="Courier New" w:hint="default"/>
-        <w:sz w:val="20"/>
-      </w:rPr>
-    </w:lvl>
-    <w:lvl w:ilvl="2" w:tentative="1">
-      <w:start w:val="1"/>
-      <w:numFmt w:val="bullet"/>
-      <w:lvlText w:val=""/>
-      <w:lvlJc w:val="left"/>
-      <w:pPr>
-        <w:tabs>
-          <w:tab w:val="num" w:pos="2160"/>
-        </w:tabs>
-        <w:ind w:left="2160" w:hanging="360"/>
-      </w:pPr>
-      <w:rPr>
-        <w:rFonts w:ascii="Wingdings" w:hAnsi="Wingdings" w:hint="default"/>
-        <w:sz w:val="20"/>
-      </w:rPr>
-    </w:lvl>
-    <w:lvl w:ilvl="3" w:tentative="1">
-      <w:start w:val="1"/>
-      <w:numFmt w:val="bullet"/>
-      <w:lvlText w:val=""/>
-      <w:lvlJc w:val="left"/>
-      <w:pPr>
-        <w:tabs>
-          <w:tab w:val="num" w:pos="2880"/>
-        </w:tabs>
-        <w:ind w:left="2880" w:hanging="360"/>
-      </w:pPr>
-      <w:rPr>
-        <w:rFonts w:ascii="Wingdings" w:hAnsi="Wingdings" w:hint="default"/>
-        <w:sz w:val="20"/>
-      </w:rPr>
-    </w:lvl>
-    <w:lvl w:ilvl="4" w:tentative="1">
-      <w:start w:val="1"/>
-      <w:numFmt w:val="bullet"/>
-      <w:lvlText w:val=""/>
-      <w:lvlJc w:val="left"/>
-      <w:pPr>
-        <w:tabs>
-          <w:tab w:val="num" w:pos="3600"/>
-        </w:tabs>
-        <w:ind w:left="3600" w:hanging="360"/>
-      </w:pPr>
-      <w:rPr>
-        <w:rFonts w:ascii="Wingdings" w:hAnsi="Wingdings" w:hint="default"/>
-        <w:sz w:val="20"/>
-      </w:rPr>
-    </w:lvl>
-    <w:lvl w:ilvl="5" w:tentative="1">
-      <w:start w:val="1"/>
-      <w:numFmt w:val="bullet"/>
-      <w:lvlText w:val=""/>
-      <w:lvlJc w:val="left"/>
-      <w:pPr>
-        <w:tabs>
-          <w:tab w:val="num" w:pos="4320"/>
-        </w:tabs>
-        <w:ind w:left="4320" w:hanging="360"/>
-      </w:pPr>
-      <w:rPr>
-        <w:rFonts w:ascii="Wingdings" w:hAnsi="Wingdings" w:hint="default"/>
-        <w:sz w:val="20"/>
-      </w:rPr>
-    </w:lvl>
-    <w:lvl w:ilvl="6" w:tentative="1">
-      <w:start w:val="1"/>
-      <w:numFmt w:val="bullet"/>
-      <w:lvlText w:val=""/>
-      <w:lvlJc w:val="left"/>
-      <w:pPr>
-        <w:tabs>
-          <w:tab w:val="num" w:pos="5040"/>
-        </w:tabs>
-        <w:ind w:left="5040" w:hanging="360"/>
-      </w:pPr>
-      <w:rPr>
-        <w:rFonts w:ascii="Wingdings" w:hAnsi="Wingdings" w:hint="default"/>
-        <w:sz w:val="20"/>
-      </w:rPr>
-    </w:lvl>
-    <w:lvl w:ilvl="7" w:tentative="1">
-      <w:start w:val="1"/>
-      <w:numFmt w:val="bullet"/>
-      <w:lvlText w:val=""/>
-      <w:lvlJc w:val="left"/>
-      <w:pPr>
-        <w:tabs>
-          <w:tab w:val="num" w:pos="5760"/>
-        </w:tabs>
-        <w:ind w:left="5760" w:hanging="360"/>
-      </w:pPr>
-      <w:rPr>
-        <w:rFonts w:ascii="Wingdings" w:hAnsi="Wingdings" w:hint="default"/>
-        <w:sz w:val="20"/>
-      </w:rPr>
-    </w:lvl>
-    <w:lvl w:ilvl="8" w:tentative="1">
-      <w:start w:val="1"/>
-      <w:numFmt w:val="bullet"/>
-      <w:lvlText w:val=""/>
-      <w:lvlJc w:val="left"/>
-      <w:pPr>
-        <w:tabs>
-          <w:tab w:val="num" w:pos="6480"/>
-        </w:tabs>
-        <w:ind w:left="6480" w:hanging="360"/>
-      </w:pPr>
-      <w:rPr>
-        <w:rFonts w:ascii="Wingdings" w:hAnsi="Wingdings" w:hint="default"/>
-        <w:sz w:val="20"/>
-      </w:rPr>
-    </w:lvl>
-  </w:abstractNum>
-  <w:abstractNum w:abstractNumId="6" w15:restartNumberingAfterBreak="0">
+  <w:abstractNum w:abstractNumId="4" w15:restartNumberingAfterBreak="0">
     <w:nsid w:val="7D8F3036"/>
     <w:multiLevelType w:val="multilevel"/>
     <w:tmpl w:val="7DCC7F2C"/>
@@ -4683,18 +4160,12 @@
     <w:abstractNumId w:val="2"/>
   </w:num>
   <w:num w:numId="3" w16cid:durableId="576938974">
-    <w:abstractNumId w:val="6"/>
+    <w:abstractNumId w:val="4"/>
   </w:num>
   <w:num w:numId="4" w16cid:durableId="1174415712">
     <w:abstractNumId w:val="1"/>
   </w:num>
   <w:num w:numId="5" w16cid:durableId="1958557176">
-    <w:abstractNumId w:val="4"/>
-  </w:num>
-  <w:num w:numId="6" w16cid:durableId="1872455050">
-    <w:abstractNumId w:val="5"/>
-  </w:num>
-  <w:num w:numId="7" w16cid:durableId="1441336060">
     <w:abstractNumId w:val="3"/>
   </w:num>
 </w:numbering>

</xml_diff>

<commit_message>
Data Ingestion Component Completed
</commit_message>
<xml_diff>
--- a/Workflow.docx
+++ b/Workflow.docx
@@ -23,8 +23,21 @@
           <w:numId w:val="1"/>
         </w:numPr>
       </w:pPr>
-      <w:r>
-        <w:t>conda create -p venv python==3.10</w:t>
+      <w:proofErr w:type="spellStart"/>
+      <w:r>
+        <w:t>conda</w:t>
+      </w:r>
+      <w:proofErr w:type="spellEnd"/>
+      <w:r>
+        <w:t xml:space="preserve"> create -p </w:t>
+      </w:r>
+      <w:proofErr w:type="spellStart"/>
+      <w:r>
+        <w:t>venv</w:t>
+      </w:r>
+      <w:proofErr w:type="spellEnd"/>
+      <w:r>
+        <w:t xml:space="preserve"> python==3.10</w:t>
       </w:r>
     </w:p>
     <w:p>
@@ -35,8 +48,21 @@
           <w:numId w:val="1"/>
         </w:numPr>
       </w:pPr>
-      <w:r>
-        <w:t>conda activate venv/</w:t>
+      <w:proofErr w:type="spellStart"/>
+      <w:r>
+        <w:t>conda</w:t>
+      </w:r>
+      <w:proofErr w:type="spellEnd"/>
+      <w:r>
+        <w:t xml:space="preserve"> activate </w:t>
+      </w:r>
+      <w:proofErr w:type="spellStart"/>
+      <w:r>
+        <w:t>venv</w:t>
+      </w:r>
+      <w:proofErr w:type="spellEnd"/>
+      <w:r>
+        <w:t>/</w:t>
       </w:r>
     </w:p>
     <w:p>
@@ -49,7 +75,21 @@
         <w:rPr>
           <w:u w:val="single"/>
         </w:rPr>
-        <w:t>Create  .gitignore file:</w:t>
+        <w:t>Create  .</w:t>
+      </w:r>
+      <w:proofErr w:type="spellStart"/>
+      <w:r>
+        <w:rPr>
+          <w:u w:val="single"/>
+        </w:rPr>
+        <w:t>gitignore</w:t>
+      </w:r>
+      <w:proofErr w:type="spellEnd"/>
+      <w:r>
+        <w:rPr>
+          <w:u w:val="single"/>
+        </w:rPr>
+        <w:t xml:space="preserve"> file:</w:t>
       </w:r>
     </w:p>
     <w:p>
@@ -61,8 +101,21 @@
         </w:numPr>
       </w:pPr>
       <w:r>
-        <w:t>Files like .venv don’t get uploaded in github</w:t>
-      </w:r>
+        <w:t>Files like .</w:t>
+      </w:r>
+      <w:proofErr w:type="spellStart"/>
+      <w:r>
+        <w:t>venv</w:t>
+      </w:r>
+      <w:proofErr w:type="spellEnd"/>
+      <w:r>
+        <w:t xml:space="preserve"> don’t get uploaded in </w:t>
+      </w:r>
+      <w:proofErr w:type="spellStart"/>
+      <w:r>
+        <w:t>github</w:t>
+      </w:r>
+      <w:proofErr w:type="spellEnd"/>
     </w:p>
     <w:p>
       <w:pPr>
@@ -74,8 +127,30 @@
         <w:rPr>
           <w:u w:val="single"/>
         </w:rPr>
-        <w:t>Create folder .github/workflows/main.yaml</w:t>
-      </w:r>
+        <w:t>Create folder .</w:t>
+      </w:r>
+      <w:proofErr w:type="spellStart"/>
+      <w:r>
+        <w:rPr>
+          <w:u w:val="single"/>
+        </w:rPr>
+        <w:t>github</w:t>
+      </w:r>
+      <w:proofErr w:type="spellEnd"/>
+      <w:r>
+        <w:rPr>
+          <w:u w:val="single"/>
+        </w:rPr>
+        <w:t>/workflows/</w:t>
+      </w:r>
+      <w:proofErr w:type="spellStart"/>
+      <w:r>
+        <w:rPr>
+          <w:u w:val="single"/>
+        </w:rPr>
+        <w:t>main.yaml</w:t>
+      </w:r>
+      <w:proofErr w:type="spellEnd"/>
     </w:p>
     <w:p>
       <w:pPr>
@@ -88,8 +163,21 @@
           <w:u w:val="single"/>
         </w:rPr>
       </w:pPr>
-      <w:r>
-        <w:t>Deployement github actions</w:t>
+      <w:proofErr w:type="spellStart"/>
+      <w:r>
+        <w:t>Deployement</w:t>
+      </w:r>
+      <w:proofErr w:type="spellEnd"/>
+      <w:r>
+        <w:t xml:space="preserve"> </w:t>
+      </w:r>
+      <w:proofErr w:type="spellStart"/>
+      <w:r>
+        <w:t>github</w:t>
+      </w:r>
+      <w:proofErr w:type="spellEnd"/>
+      <w:r>
+        <w:t xml:space="preserve"> actions</w:t>
       </w:r>
     </w:p>
     <w:p>
@@ -105,11 +193,19 @@
           <w:u w:val="single"/>
         </w:rPr>
       </w:pPr>
+      <w:proofErr w:type="spellStart"/>
       <w:r>
         <w:rPr>
           <w:u w:val="single"/>
         </w:rPr>
-        <w:t>Github Setup</w:t>
+        <w:t>Github</w:t>
+      </w:r>
+      <w:proofErr w:type="spellEnd"/>
+      <w:r>
+        <w:rPr>
+          <w:u w:val="single"/>
+        </w:rPr>
+        <w:t xml:space="preserve"> Setup</w:t>
       </w:r>
     </w:p>
     <w:p>
@@ -203,8 +299,21 @@
           <w:szCs w:val="21"/>
           <w14:ligatures w14:val="none"/>
         </w:rPr>
-        <w:t>git init</w:t>
-      </w:r>
+        <w:t xml:space="preserve">git </w:t>
+      </w:r>
+      <w:proofErr w:type="spellStart"/>
+      <w:r>
+        <w:rPr>
+          <w:rFonts w:ascii="Consolas" w:eastAsia="Times New Roman" w:hAnsi="Consolas" w:cs="Courier New"/>
+          <w:color w:val="1F2328"/>
+          <w:kern w:val="0"/>
+          <w:sz w:val="21"/>
+          <w:szCs w:val="21"/>
+          <w14:ligatures w14:val="none"/>
+        </w:rPr>
+        <w:t>init</w:t>
+      </w:r>
+      <w:proofErr w:type="spellEnd"/>
     </w:p>
     <w:p>
       <w:pPr>
@@ -684,7 +793,31 @@
           <w:szCs w:val="21"/>
           <w14:ligatures w14:val="none"/>
         </w:rPr>
-        <w:t xml:space="preserve">distributing Python projects. It is used by setuptools </w:t>
+        <w:t xml:space="preserve">distributing Python projects. It is used by </w:t>
+      </w:r>
+      <w:proofErr w:type="spellStart"/>
+      <w:r>
+        <w:rPr>
+          <w:rFonts w:ascii="Consolas" w:eastAsia="Times New Roman" w:hAnsi="Consolas" w:cs="Courier New"/>
+          <w:color w:val="1F2328"/>
+          <w:kern w:val="0"/>
+          <w:sz w:val="21"/>
+          <w:szCs w:val="21"/>
+          <w14:ligatures w14:val="none"/>
+        </w:rPr>
+        <w:t>setuptools</w:t>
+      </w:r>
+      <w:proofErr w:type="spellEnd"/>
+      <w:r>
+        <w:rPr>
+          <w:rFonts w:ascii="Consolas" w:eastAsia="Times New Roman" w:hAnsi="Consolas" w:cs="Courier New"/>
+          <w:color w:val="1F2328"/>
+          <w:kern w:val="0"/>
+          <w:sz w:val="21"/>
+          <w:szCs w:val="21"/>
+          <w14:ligatures w14:val="none"/>
+        </w:rPr>
+        <w:t xml:space="preserve"> </w:t>
       </w:r>
     </w:p>
     <w:p>
@@ -727,7 +860,31 @@
           <w:szCs w:val="21"/>
           <w14:ligatures w14:val="none"/>
         </w:rPr>
-        <w:t xml:space="preserve">(or distutils in older Python versions) to define the configuration </w:t>
+        <w:t xml:space="preserve">(or </w:t>
+      </w:r>
+      <w:proofErr w:type="spellStart"/>
+      <w:r>
+        <w:rPr>
+          <w:rFonts w:ascii="Consolas" w:eastAsia="Times New Roman" w:hAnsi="Consolas" w:cs="Courier New"/>
+          <w:color w:val="1F2328"/>
+          <w:kern w:val="0"/>
+          <w:sz w:val="21"/>
+          <w:szCs w:val="21"/>
+          <w14:ligatures w14:val="none"/>
+        </w:rPr>
+        <w:t>distutils</w:t>
+      </w:r>
+      <w:proofErr w:type="spellEnd"/>
+      <w:r>
+        <w:rPr>
+          <w:rFonts w:ascii="Consolas" w:eastAsia="Times New Roman" w:hAnsi="Consolas" w:cs="Courier New"/>
+          <w:color w:val="1F2328"/>
+          <w:kern w:val="0"/>
+          <w:sz w:val="21"/>
+          <w:szCs w:val="21"/>
+          <w14:ligatures w14:val="none"/>
+        </w:rPr>
+        <w:t xml:space="preserve"> in older Python versions) to define the configuration </w:t>
       </w:r>
     </w:p>
     <w:p>
@@ -855,8 +1012,45 @@
           <w:szCs w:val="21"/>
           <w14:ligatures w14:val="none"/>
         </w:rPr>
-        <w:t>from setuptools import find_packages</w:t>
-      </w:r>
+        <w:t xml:space="preserve">from </w:t>
+      </w:r>
+      <w:proofErr w:type="spellStart"/>
+      <w:r>
+        <w:rPr>
+          <w:rFonts w:ascii="Consolas" w:eastAsia="Times New Roman" w:hAnsi="Consolas" w:cs="Courier New"/>
+          <w:color w:val="1F2328"/>
+          <w:kern w:val="0"/>
+          <w:sz w:val="21"/>
+          <w:szCs w:val="21"/>
+          <w14:ligatures w14:val="none"/>
+        </w:rPr>
+        <w:t>setuptools</w:t>
+      </w:r>
+      <w:proofErr w:type="spellEnd"/>
+      <w:r>
+        <w:rPr>
+          <w:rFonts w:ascii="Consolas" w:eastAsia="Times New Roman" w:hAnsi="Consolas" w:cs="Courier New"/>
+          <w:color w:val="1F2328"/>
+          <w:kern w:val="0"/>
+          <w:sz w:val="21"/>
+          <w:szCs w:val="21"/>
+          <w14:ligatures w14:val="none"/>
+        </w:rPr>
+        <w:t xml:space="preserve"> import </w:t>
+      </w:r>
+      <w:proofErr w:type="spellStart"/>
+      <w:r>
+        <w:rPr>
+          <w:rFonts w:ascii="Consolas" w:eastAsia="Times New Roman" w:hAnsi="Consolas" w:cs="Courier New"/>
+          <w:color w:val="1F2328"/>
+          <w:kern w:val="0"/>
+          <w:sz w:val="21"/>
+          <w:szCs w:val="21"/>
+          <w14:ligatures w14:val="none"/>
+        </w:rPr>
+        <w:t>find_packages</w:t>
+      </w:r>
+      <w:proofErr w:type="spellEnd"/>
     </w:p>
     <w:p>
       <w:pPr>
@@ -893,16 +1087,29 @@
           <w14:ligatures w14:val="none"/>
         </w:rPr>
       </w:pPr>
-      <w:r>
-        <w:rPr>
-          <w:rFonts w:ascii="Consolas" w:eastAsia="Times New Roman" w:hAnsi="Consolas" w:cs="Courier New"/>
-          <w:color w:val="1F2328"/>
-          <w:kern w:val="0"/>
-          <w:sz w:val="21"/>
-          <w:szCs w:val="21"/>
-          <w14:ligatures w14:val="none"/>
-        </w:rPr>
-        <w:t>find_packages: scan through every folder and whenever there is __init__.py file consider that folder as a package.</w:t>
+      <w:proofErr w:type="spellStart"/>
+      <w:r>
+        <w:rPr>
+          <w:rFonts w:ascii="Consolas" w:eastAsia="Times New Roman" w:hAnsi="Consolas" w:cs="Courier New"/>
+          <w:color w:val="1F2328"/>
+          <w:kern w:val="0"/>
+          <w:sz w:val="21"/>
+          <w:szCs w:val="21"/>
+          <w14:ligatures w14:val="none"/>
+        </w:rPr>
+        <w:t>find_packages</w:t>
+      </w:r>
+      <w:proofErr w:type="spellEnd"/>
+      <w:r>
+        <w:rPr>
+          <w:rFonts w:ascii="Consolas" w:eastAsia="Times New Roman" w:hAnsi="Consolas" w:cs="Courier New"/>
+          <w:color w:val="1F2328"/>
+          <w:kern w:val="0"/>
+          <w:sz w:val="21"/>
+          <w:szCs w:val="21"/>
+          <w14:ligatures w14:val="none"/>
+        </w:rPr>
+        <w:t>: scan through every folder and whenever there is __init__.py file consider that folder as a package.</w:t>
       </w:r>
     </w:p>
     <w:p>
@@ -1428,7 +1635,31 @@
           <w:szCs w:val="21"/>
           <w14:ligatures w14:val="none"/>
         </w:rPr>
-        <w:t>, and a brief description. This is what you see when you browse packages on PyPI (the Python Package Index).</w:t>
+        <w:t xml:space="preserve">, and a brief description. This is what you see when you browse packages on </w:t>
+      </w:r>
+      <w:proofErr w:type="spellStart"/>
+      <w:r>
+        <w:rPr>
+          <w:rFonts w:ascii="Consolas" w:eastAsia="Times New Roman" w:hAnsi="Consolas" w:cs="Courier New"/>
+          <w:color w:val="1F2328"/>
+          <w:kern w:val="0"/>
+          <w:sz w:val="21"/>
+          <w:szCs w:val="21"/>
+          <w14:ligatures w14:val="none"/>
+        </w:rPr>
+        <w:t>PyPI</w:t>
+      </w:r>
+      <w:proofErr w:type="spellEnd"/>
+      <w:r>
+        <w:rPr>
+          <w:rFonts w:ascii="Consolas" w:eastAsia="Times New Roman" w:hAnsi="Consolas" w:cs="Courier New"/>
+          <w:color w:val="1F2328"/>
+          <w:kern w:val="0"/>
+          <w:sz w:val="21"/>
+          <w:szCs w:val="21"/>
+          <w14:ligatures w14:val="none"/>
+        </w:rPr>
+        <w:t xml:space="preserve"> (the Python Package Index).</w:t>
       </w:r>
     </w:p>
     <w:p>
@@ -1489,6 +1720,7 @@
         </w:rPr>
         <w:t xml:space="preserve"> The </w:t>
       </w:r>
+      <w:proofErr w:type="spellStart"/>
       <w:r>
         <w:rPr>
           <w:rFonts w:ascii="Consolas" w:eastAsia="Times New Roman" w:hAnsi="Consolas" w:cs="Courier New"/>
@@ -1502,6 +1734,7 @@
         </w:rPr>
         <w:t>install_requires</w:t>
       </w:r>
+      <w:proofErr w:type="spellEnd"/>
       <w:r>
         <w:rPr>
           <w:rFonts w:ascii="Consolas" w:eastAsia="Times New Roman" w:hAnsi="Consolas" w:cs="Courier New"/>
@@ -1572,6 +1805,7 @@
         </w:rPr>
         <w:t xml:space="preserve"> It tells pip which parts of your project are the actual Python packages to be included. The </w:t>
       </w:r>
+      <w:proofErr w:type="spellStart"/>
       <w:r>
         <w:rPr>
           <w:rFonts w:ascii="Consolas" w:eastAsia="Times New Roman" w:hAnsi="Consolas" w:cs="Courier New"/>
@@ -1583,7 +1817,21 @@
           <w:szCs w:val="21"/>
           <w14:ligatures w14:val="none"/>
         </w:rPr>
-        <w:t>find_packages()</w:t>
+        <w:t>find_packages</w:t>
+      </w:r>
+      <w:proofErr w:type="spellEnd"/>
+      <w:r>
+        <w:rPr>
+          <w:rFonts w:ascii="Consolas" w:eastAsia="Times New Roman" w:hAnsi="Consolas" w:cs="Courier New"/>
+          <w:b/>
+          <w:bCs/>
+          <w:color w:val="1F2328"/>
+          <w:kern w:val="0"/>
+          <w:sz w:val="21"/>
+          <w:szCs w:val="21"/>
+          <w14:ligatures w14:val="none"/>
+        </w:rPr>
+        <w:t>()</w:t>
       </w:r>
       <w:r>
         <w:rPr>
@@ -3286,7 +3534,23 @@
     <w:p/>
     <w:p>
       <w:r>
-        <w:t>def __init__(self,error_message,error_details:sys):</w:t>
+        <w:t>def __</w:t>
+      </w:r>
+      <w:proofErr w:type="spellStart"/>
+      <w:r>
+        <w:t>init</w:t>
+      </w:r>
+      <w:proofErr w:type="spellEnd"/>
+      <w:r>
+        <w:t>__(</w:t>
+      </w:r>
+      <w:proofErr w:type="spellStart"/>
+      <w:r>
+        <w:t>self,error_message,error_details:sys</w:t>
+      </w:r>
+      <w:proofErr w:type="spellEnd"/>
+      <w:r>
+        <w:t>):</w:t>
       </w:r>
     </w:p>
     <w:p>
@@ -3297,8 +3561,13 @@
           <w:numId w:val="1"/>
         </w:numPr>
       </w:pPr>
-      <w:r>
-        <w:t xml:space="preserve">error_details:sys, is a </w:t>
+      <w:proofErr w:type="spellStart"/>
+      <w:r>
+        <w:t>error_details:sys</w:t>
+      </w:r>
+      <w:proofErr w:type="spellEnd"/>
+      <w:r>
+        <w:t xml:space="preserve">, is a </w:t>
       </w:r>
       <w:r>
         <w:rPr>
@@ -3338,13 +3607,24 @@
         <w:t>expected type</w:t>
       </w:r>
       <w:r>
-        <w:t>. It tells anyone reading the code that the error_details parameter is expected to be the Python sys module itself. The sys module provides access to system-specific parameters and functions, and it's commonly used in custom exception handling to get detailed information about an error that just occurred.</w:t>
-      </w:r>
-    </w:p>
-    <w:p>
-      <w:r>
+        <w:t xml:space="preserve">. It tells anyone reading the code that the </w:t>
+      </w:r>
+      <w:proofErr w:type="spellStart"/>
+      <w:r>
+        <w:t>error_details</w:t>
+      </w:r>
+      <w:proofErr w:type="spellEnd"/>
+      <w:r>
+        <w:t xml:space="preserve"> parameter is expected to be the Python sys module itself. The sys module provides access to system-specific parameters and functions, and it's commonly used in custom exception handling to get detailed information about an error that just occurred.</w:t>
+      </w:r>
+    </w:p>
+    <w:p>
+      <w:r>
+        <w:rPr>
+          <w:noProof/>
+        </w:rPr>
         <w:drawing>
-          <wp:anchor distT="0" distB="0" distL="114300" distR="114300" simplePos="0" relativeHeight="251658240" behindDoc="0" locked="0" layoutInCell="1" allowOverlap="1" wp14:anchorId="1135AC24" wp14:editId="45E59706">
+          <wp:anchor distT="0" distB="0" distL="114300" distR="114300" simplePos="0" relativeHeight="251658240" behindDoc="0" locked="0" layoutInCell="1" allowOverlap="1" wp14:anchorId="1135AC24" wp14:editId="67CB1C24">
             <wp:simplePos x="0" y="0"/>
             <wp:positionH relativeFrom="margin">
               <wp:align>center</wp:align>
@@ -3411,8 +3691,13 @@
     <w:p/>
     <w:p>
       <w:r>
-        <w:t>Pip install –upgrade pymongo</w:t>
-      </w:r>
+        <w:t xml:space="preserve">Pip install –upgrade </w:t>
+      </w:r>
+      <w:proofErr w:type="spellStart"/>
+      <w:r>
+        <w:t>pymongo</w:t>
+      </w:r>
+      <w:proofErr w:type="spellEnd"/>
     </w:p>
     <w:p/>
     <w:p/>
@@ -3459,6 +3744,7 @@
       <w:r>
         <w:t xml:space="preserve">The error message itself points to the best solution: use Python's built-in </w:t>
       </w:r>
+      <w:proofErr w:type="spellStart"/>
       <w:r>
         <w:rPr>
           <w:b/>
@@ -3466,6 +3752,7 @@
         </w:rPr>
         <w:t>urllib.parse.quote_plus</w:t>
       </w:r>
+      <w:proofErr w:type="spellEnd"/>
       <w:r>
         <w:t xml:space="preserve"> function to safely encode your username and password before building the connection string.</w:t>
       </w:r>
@@ -3474,26 +3761,156 @@
     <w:p>
       <w:pPr>
         <w:rPr>
+          <w:b/>
+          <w:bCs/>
           <w:u w:val="single"/>
         </w:rPr>
       </w:pPr>
-      <w:r>
-        <w:rPr>
+    </w:p>
+    <w:p>
+      <w:pPr>
+        <w:rPr>
+          <w:b/>
+          <w:bCs/>
           <w:u w:val="single"/>
         </w:rPr>
-        <w:t>How to check version of library in current environment:</w:t>
-      </w:r>
-    </w:p>
-    <w:p>
-      <w:r>
-        <w:t>p</w:t>
-      </w:r>
-      <w:r>
-        <w:t>ip show pymongo</w:t>
+      </w:pPr>
+      <w:r>
+        <w:rPr>
+          <w:b/>
+          <w:bCs/>
+          <w:u w:val="single"/>
+        </w:rPr>
+        <w:t>Data Ingestion</w:t>
+      </w:r>
+    </w:p>
+    <w:p>
+      <w:r>
+        <w:drawing>
+          <wp:inline distT="0" distB="0" distL="0" distR="0" wp14:anchorId="1812AC7C" wp14:editId="32082040">
+            <wp:extent cx="5943600" cy="3946525"/>
+            <wp:effectExtent l="0" t="0" r="0" b="0"/>
+            <wp:docPr id="2005458447" name="Picture 1"/>
+            <wp:cNvGraphicFramePr>
+              <a:graphicFrameLocks xmlns:a="http://schemas.openxmlformats.org/drawingml/2006/main" noChangeAspect="1"/>
+            </wp:cNvGraphicFramePr>
+            <a:graphic xmlns:a="http://schemas.openxmlformats.org/drawingml/2006/main">
+              <a:graphicData uri="http://schemas.openxmlformats.org/drawingml/2006/picture">
+                <pic:pic xmlns:pic="http://schemas.openxmlformats.org/drawingml/2006/picture">
+                  <pic:nvPicPr>
+                    <pic:cNvPr id="2005458447" name=""/>
+                    <pic:cNvPicPr/>
+                  </pic:nvPicPr>
+                  <pic:blipFill>
+                    <a:blip r:embed="rId6"/>
+                    <a:stretch>
+                      <a:fillRect/>
+                    </a:stretch>
+                  </pic:blipFill>
+                  <pic:spPr>
+                    <a:xfrm>
+                      <a:off x="0" y="0"/>
+                      <a:ext cx="5943600" cy="3946525"/>
+                    </a:xfrm>
+                    <a:prstGeom prst="rect">
+                      <a:avLst/>
+                    </a:prstGeom>
+                  </pic:spPr>
+                </pic:pic>
+              </a:graphicData>
+            </a:graphic>
+          </wp:inline>
+        </w:drawing>
       </w:r>
     </w:p>
     <w:p/>
     <w:p/>
+    <w:p>
+      <w:r>
+        <w:t>In the line def __</w:t>
+      </w:r>
+      <w:proofErr w:type="spellStart"/>
+      <w:r>
+        <w:t>init</w:t>
+      </w:r>
+      <w:proofErr w:type="spellEnd"/>
+      <w:r>
+        <w:t xml:space="preserve">__(self, </w:t>
+      </w:r>
+      <w:proofErr w:type="spellStart"/>
+      <w:r>
+        <w:t>training_pipeline_config</w:t>
+      </w:r>
+      <w:proofErr w:type="spellEnd"/>
+      <w:r>
+        <w:t xml:space="preserve">: </w:t>
+      </w:r>
+      <w:proofErr w:type="spellStart"/>
+      <w:r>
+        <w:t>TrainingPipelineConfig</w:t>
+      </w:r>
+      <w:proofErr w:type="spellEnd"/>
+      <w:r>
+        <w:t xml:space="preserve">):, the role of </w:t>
+      </w:r>
+      <w:proofErr w:type="spellStart"/>
+      <w:r>
+        <w:t>TrainingPipelineConfig</w:t>
+      </w:r>
+      <w:proofErr w:type="spellEnd"/>
+      <w:r>
+        <w:t xml:space="preserve"> is to act as a </w:t>
+      </w:r>
+      <w:r>
+        <w:rPr>
+          <w:b/>
+          <w:bCs/>
+        </w:rPr>
+        <w:t>type hint</w:t>
+      </w:r>
+      <w:r>
+        <w:t xml:space="preserve"> that specifies the required data type for the </w:t>
+      </w:r>
+      <w:proofErr w:type="spellStart"/>
+      <w:r>
+        <w:t>training_pipeline_config</w:t>
+      </w:r>
+      <w:proofErr w:type="spellEnd"/>
+      <w:r>
+        <w:t xml:space="preserve"> parameter.</w:t>
+      </w:r>
+    </w:p>
+    <w:p>
+      <w:r>
+        <w:t xml:space="preserve">In simpler terms, it's a rule that says: "To create a </w:t>
+      </w:r>
+      <w:proofErr w:type="spellStart"/>
+      <w:r>
+        <w:t>DataIngestionConfig</w:t>
+      </w:r>
+      <w:proofErr w:type="spellEnd"/>
+      <w:r>
+        <w:t xml:space="preserve"> object, you </w:t>
+      </w:r>
+      <w:r>
+        <w:rPr>
+          <w:b/>
+          <w:bCs/>
+        </w:rPr>
+        <w:t>must provide</w:t>
+      </w:r>
+      <w:r>
+        <w:t xml:space="preserve"> an existing object that was created from the </w:t>
+      </w:r>
+      <w:proofErr w:type="spellStart"/>
+      <w:r>
+        <w:t>TrainingPipelineConfig</w:t>
+      </w:r>
+      <w:proofErr w:type="spellEnd"/>
+      <w:r>
+        <w:t xml:space="preserve"> class."</w:t>
+      </w:r>
+    </w:p>
     <w:p/>
     <w:p/>
     <w:p/>

</xml_diff>